<commit_message>
Moved some stuff around, set up GoogleTest, and updated Design Document.docx
</commit_message>
<xml_diff>
--- a/docs/Design Document.docx
+++ b/docs/Design Document.docx
@@ -65,44 +65,60 @@
           <w:szCs w:val="22"/>
           <w:u w:val="single"/>
         </w:rPr>
-        <w:t>Team Members: </w:t>
+        <w:t>Team Members</w:t>
       </w:r>
     </w:p>
     <w:p>
       <w:pPr>
         <w:ind w:firstLine="720"/>
         <w:rPr>
-          <w:rFonts w:ascii="Times New Roman" w:eastAsia="Times New Roman" w:hAnsi="Times New Roman" w:cs="Times New Roman"/>
-          <w:color w:val="000000"/>
-        </w:rPr>
-      </w:pPr>
-      <w:r>
-        <w:rPr>
-          <w:rFonts w:ascii="Arial" w:eastAsia="Times New Roman" w:hAnsi="Arial" w:cs="Arial"/>
-          <w:color w:val="000000"/>
-          <w:sz w:val="22"/>
-          <w:szCs w:val="22"/>
-        </w:rPr>
-        <w:t>Ben Targan, Connor Wilding</w:t>
-      </w:r>
-    </w:p>
-    <w:p>
-      <w:pPr>
-        <w:spacing w:after="240"/>
-        <w:rPr>
-          <w:rFonts w:ascii="Times New Roman" w:eastAsia="Times New Roman" w:hAnsi="Times New Roman" w:cs="Times New Roman"/>
-          <w:color w:val="000000"/>
-        </w:rPr>
-      </w:pPr>
-    </w:p>
-    <w:p>
-      <w:pPr>
-        <w:rPr>
-          <w:rFonts w:ascii="Times New Roman" w:eastAsia="Times New Roman" w:hAnsi="Times New Roman" w:cs="Times New Roman"/>
-          <w:color w:val="000000"/>
-        </w:rPr>
-      </w:pPr>
-      <w:r>
+          <w:rFonts w:ascii="Arial" w:eastAsia="Times New Roman" w:hAnsi="Arial" w:cs="Arial"/>
+          <w:color w:val="000000"/>
+          <w:sz w:val="22"/>
+          <w:szCs w:val="22"/>
+        </w:rPr>
+      </w:pPr>
+      <w:r>
+        <w:rPr>
+          <w:rFonts w:ascii="Arial" w:eastAsia="Times New Roman" w:hAnsi="Arial" w:cs="Arial"/>
+          <w:color w:val="000000"/>
+          <w:sz w:val="22"/>
+          <w:szCs w:val="22"/>
+        </w:rPr>
+        <w:t xml:space="preserve">Ben </w:t>
+      </w:r>
+      <w:proofErr w:type="spellStart"/>
+      <w:r>
+        <w:rPr>
+          <w:rFonts w:ascii="Arial" w:eastAsia="Times New Roman" w:hAnsi="Arial" w:cs="Arial"/>
+          <w:color w:val="000000"/>
+          <w:sz w:val="22"/>
+          <w:szCs w:val="22"/>
+        </w:rPr>
+        <w:t>Targan</w:t>
+      </w:r>
+      <w:proofErr w:type="spellEnd"/>
+      <w:r>
+        <w:rPr>
+          <w:rFonts w:ascii="Arial" w:eastAsia="Times New Roman" w:hAnsi="Arial" w:cs="Arial"/>
+          <w:color w:val="000000"/>
+          <w:sz w:val="22"/>
+          <w:szCs w:val="22"/>
+        </w:rPr>
+        <w:t>, Connor Wilding</w:t>
+      </w:r>
+    </w:p>
+    <w:p>
+      <w:pPr>
+        <w:ind w:firstLine="720"/>
+        <w:rPr>
+          <w:rFonts w:ascii="Times New Roman" w:eastAsia="Times New Roman" w:hAnsi="Times New Roman" w:cs="Times New Roman"/>
+          <w:color w:val="000000"/>
+        </w:rPr>
+      </w:pPr>
+    </w:p>
+    <w:p>
+      <w:pPr>
         <w:rPr>
           <w:rFonts w:ascii="Arial" w:eastAsia="Times New Roman" w:hAnsi="Arial" w:cs="Arial"/>
           <w:b/>
@@ -112,42 +128,6 @@
           <w:szCs w:val="22"/>
           <w:u w:val="single"/>
         </w:rPr>
-        <w:t>IDL Programs: </w:t>
-      </w:r>
-    </w:p>
-    <w:p>
-      <w:pPr>
-        <w:rPr>
-          <w:rFonts w:ascii="Times New Roman" w:eastAsia="Times New Roman" w:hAnsi="Times New Roman" w:cs="Times New Roman"/>
-          <w:color w:val="000000"/>
-        </w:rPr>
-      </w:pPr>
-      <w:r>
-        <w:rPr>
-          <w:rFonts w:ascii="Arial" w:eastAsia="Times New Roman" w:hAnsi="Arial" w:cs="Arial"/>
-          <w:color w:val="000000"/>
-          <w:sz w:val="22"/>
-          <w:szCs w:val="22"/>
-        </w:rPr>
-        <w:tab/>
-        <w:t>…</w:t>
-      </w:r>
-    </w:p>
-    <w:p>
-      <w:pPr>
-        <w:spacing w:after="240"/>
-        <w:rPr>
-          <w:rFonts w:ascii="Times New Roman" w:eastAsia="Times New Roman" w:hAnsi="Times New Roman" w:cs="Times New Roman"/>
-          <w:color w:val="000000"/>
-        </w:rPr>
-      </w:pPr>
-    </w:p>
-    <w:p>
-      <w:pPr>
-        <w:rPr>
-          <w:rFonts w:ascii="Times New Roman" w:eastAsia="Times New Roman" w:hAnsi="Times New Roman" w:cs="Times New Roman"/>
-          <w:color w:val="000000"/>
-        </w:rPr>
       </w:pPr>
       <w:r>
         <w:rPr>
@@ -159,16 +139,253 @@
           <w:szCs w:val="22"/>
           <w:u w:val="single"/>
         </w:rPr>
-        <w:t>Data Structures:</w:t>
-      </w:r>
-    </w:p>
-    <w:p>
-      <w:pPr>
+        <w:t>Description</w:t>
+      </w:r>
+    </w:p>
+    <w:p>
+      <w:pPr>
+        <w:spacing w:after="240"/>
+        <w:ind w:left="720"/>
+        <w:rPr>
+          <w:rFonts w:ascii="Times New Roman" w:eastAsia="Times New Roman" w:hAnsi="Times New Roman" w:cs="Times New Roman"/>
+          <w:color w:val="000000"/>
+        </w:rPr>
+      </w:pPr>
+      <w:r>
+        <w:rPr>
+          <w:rFonts w:ascii="Times New Roman" w:eastAsia="Times New Roman" w:hAnsi="Times New Roman" w:cs="Times New Roman"/>
+          <w:color w:val="000000"/>
+        </w:rPr>
+        <w:t>The project aims to design and implement a three-tiered client-server system to serve a user’s lookups by using RPCs. The system consists of three components: the client, the places server, and the airports server.</w:t>
+      </w:r>
+    </w:p>
+    <w:p>
+      <w:pPr>
+        <w:spacing w:after="240"/>
+        <w:ind w:left="720"/>
+        <w:rPr>
+          <w:rFonts w:ascii="Times New Roman" w:eastAsia="Times New Roman" w:hAnsi="Times New Roman" w:cs="Times New Roman"/>
+          <w:color w:val="000000"/>
+        </w:rPr>
+      </w:pPr>
+      <w:r>
+        <w:rPr>
+          <w:rFonts w:ascii="Times New Roman" w:eastAsia="Times New Roman" w:hAnsi="Times New Roman" w:cs="Times New Roman"/>
+          <w:color w:val="000000"/>
+        </w:rPr>
+        <w:t>Given a client’s query the system is required to find the five nearest airports for the specified location.</w:t>
+      </w:r>
+    </w:p>
+    <w:p>
+      <w:pPr>
+        <w:rPr>
+          <w:rFonts w:ascii="Arial" w:eastAsia="Times New Roman" w:hAnsi="Arial" w:cs="Arial"/>
+          <w:b/>
+          <w:bCs/>
+          <w:color w:val="000000"/>
+          <w:sz w:val="22"/>
+          <w:szCs w:val="22"/>
+          <w:u w:val="single"/>
+        </w:rPr>
+      </w:pPr>
+      <w:r>
+        <w:rPr>
+          <w:rFonts w:ascii="Arial" w:eastAsia="Times New Roman" w:hAnsi="Arial" w:cs="Arial"/>
+          <w:b/>
+          <w:bCs/>
+          <w:color w:val="000000"/>
+          <w:sz w:val="22"/>
+          <w:szCs w:val="22"/>
+          <w:u w:val="single"/>
+        </w:rPr>
+        <w:t>Design Considerations</w:t>
+      </w:r>
+    </w:p>
+    <w:p>
+      <w:pPr>
+        <w:spacing w:after="240"/>
+        <w:ind w:left="720"/>
+        <w:rPr>
+          <w:rFonts w:ascii="Times New Roman" w:eastAsia="Times New Roman" w:hAnsi="Times New Roman" w:cs="Times New Roman"/>
+          <w:color w:val="000000"/>
+        </w:rPr>
+      </w:pPr>
+      <w:r>
+        <w:rPr>
+          <w:rFonts w:ascii="Times New Roman" w:eastAsia="Times New Roman" w:hAnsi="Times New Roman" w:cs="Times New Roman"/>
+          <w:color w:val="000000"/>
+        </w:rPr>
+        <w:t xml:space="preserve">As stated in the brief, </w:t>
+      </w:r>
+      <w:r>
+        <w:rPr>
+          <w:rFonts w:ascii="Times New Roman" w:eastAsia="Times New Roman" w:hAnsi="Times New Roman" w:cs="Times New Roman"/>
+          <w:b/>
+          <w:bCs/>
+          <w:color w:val="000000"/>
+        </w:rPr>
+        <w:t xml:space="preserve">performance </w:t>
+      </w:r>
+      <w:r>
+        <w:rPr>
+          <w:rFonts w:ascii="Times New Roman" w:eastAsia="Times New Roman" w:hAnsi="Times New Roman" w:cs="Times New Roman"/>
+          <w:color w:val="000000"/>
+        </w:rPr>
+        <w:t xml:space="preserve">and </w:t>
+      </w:r>
+      <w:r>
+        <w:rPr>
+          <w:rFonts w:ascii="Times New Roman" w:eastAsia="Times New Roman" w:hAnsi="Times New Roman" w:cs="Times New Roman"/>
+          <w:b/>
+          <w:bCs/>
+          <w:color w:val="000000"/>
+        </w:rPr>
+        <w:t xml:space="preserve">usability </w:t>
+      </w:r>
+      <w:r>
+        <w:rPr>
+          <w:rFonts w:ascii="Times New Roman" w:eastAsia="Times New Roman" w:hAnsi="Times New Roman" w:cs="Times New Roman"/>
+          <w:color w:val="000000"/>
+        </w:rPr>
+        <w:t xml:space="preserve">are our primary goals. To increase performance, a balanced </w:t>
+      </w:r>
+      <w:r>
+        <w:rPr>
+          <w:rFonts w:ascii="Times New Roman" w:eastAsia="Times New Roman" w:hAnsi="Times New Roman" w:cs="Times New Roman"/>
+          <w:b/>
+          <w:bCs/>
+          <w:color w:val="000000"/>
+        </w:rPr>
+        <w:t xml:space="preserve">K-D Tree </w:t>
+      </w:r>
+      <w:r>
+        <w:rPr>
+          <w:rFonts w:ascii="Times New Roman" w:eastAsia="Times New Roman" w:hAnsi="Times New Roman" w:cs="Times New Roman"/>
+          <w:color w:val="000000"/>
+        </w:rPr>
+        <w:t xml:space="preserve">will be constructed from the airports data. Lookups are performed by maintaining a set of five closest records and pruning tree branches that are </w:t>
+      </w:r>
+      <w:r>
+        <w:rPr>
+          <w:rFonts w:ascii="Times New Roman" w:eastAsia="Times New Roman" w:hAnsi="Times New Roman" w:cs="Times New Roman"/>
+          <w:color w:val="000000"/>
+        </w:rPr>
+        <w:t xml:space="preserve">further those in the set. We are constructing a </w:t>
+      </w:r>
+      <w:r>
+        <w:rPr>
+          <w:rFonts w:ascii="Times New Roman" w:eastAsia="Times New Roman" w:hAnsi="Times New Roman" w:cs="Times New Roman"/>
+          <w:b/>
+          <w:bCs/>
+          <w:color w:val="000000"/>
+        </w:rPr>
+        <w:t xml:space="preserve">prefix tree </w:t>
+      </w:r>
+      <w:r>
+        <w:rPr>
+          <w:rFonts w:ascii="Times New Roman" w:eastAsia="Times New Roman" w:hAnsi="Times New Roman" w:cs="Times New Roman"/>
+          <w:color w:val="000000"/>
+        </w:rPr>
+        <w:t xml:space="preserve">from the places2k data; lookups are performed by traversing the tree with the supplied city name. If </w:t>
+      </w:r>
+      <w:r>
+        <w:rPr>
+          <w:rFonts w:ascii="Times New Roman" w:eastAsia="Times New Roman" w:hAnsi="Times New Roman" w:cs="Times New Roman"/>
+          <w:color w:val="000000"/>
+        </w:rPr>
+        <w:t xml:space="preserve">there are multiple results, the state is used to decide on the appropriate result. </w:t>
+      </w:r>
+    </w:p>
+    <w:p>
+      <w:pPr>
+        <w:rPr>
+          <w:rFonts w:ascii="Arial" w:eastAsia="Times New Roman" w:hAnsi="Arial" w:cs="Arial"/>
+          <w:b/>
+          <w:bCs/>
+          <w:color w:val="000000"/>
+          <w:sz w:val="22"/>
+          <w:szCs w:val="22"/>
+          <w:u w:val="single"/>
+        </w:rPr>
+      </w:pPr>
+      <w:r>
+        <w:rPr>
+          <w:rFonts w:ascii="Arial" w:eastAsia="Times New Roman" w:hAnsi="Arial" w:cs="Arial"/>
+          <w:b/>
+          <w:bCs/>
+          <w:color w:val="000000"/>
+          <w:sz w:val="22"/>
+          <w:szCs w:val="22"/>
+          <w:u w:val="single"/>
+        </w:rPr>
+        <w:t>Client</w:t>
+      </w:r>
+    </w:p>
+    <w:p>
+      <w:pPr>
+        <w:pStyle w:val="ListParagraph"/>
         <w:numPr>
           <w:ilvl w:val="0"/>
-          <w:numId w:val="1"/>
+          <w:numId w:val="4"/>
         </w:numPr>
-        <w:textAlignment w:val="baseline"/>
+        <w:spacing w:after="240"/>
+        <w:rPr>
+          <w:rFonts w:ascii="Times New Roman" w:eastAsia="Times New Roman" w:hAnsi="Times New Roman" w:cs="Times New Roman"/>
+          <w:color w:val="000000"/>
+        </w:rPr>
+      </w:pPr>
+      <w:r>
+        <w:rPr>
+          <w:rFonts w:ascii="Times New Roman" w:eastAsia="Times New Roman" w:hAnsi="Times New Roman" w:cs="Times New Roman"/>
+          <w:color w:val="000000"/>
+        </w:rPr>
+        <w:t>User supplies three arguments: places server machine name, city, and state.</w:t>
+      </w:r>
+    </w:p>
+    <w:p>
+      <w:pPr>
+        <w:pStyle w:val="ListParagraph"/>
+        <w:numPr>
+          <w:ilvl w:val="0"/>
+          <w:numId w:val="4"/>
+        </w:numPr>
+        <w:spacing w:after="240"/>
+        <w:rPr>
+          <w:rFonts w:ascii="Times New Roman" w:eastAsia="Times New Roman" w:hAnsi="Times New Roman" w:cs="Times New Roman"/>
+          <w:color w:val="000000"/>
+        </w:rPr>
+      </w:pPr>
+      <w:r>
+        <w:rPr>
+          <w:rFonts w:ascii="Times New Roman" w:eastAsia="Times New Roman" w:hAnsi="Times New Roman" w:cs="Times New Roman"/>
+          <w:color w:val="000000"/>
+        </w:rPr>
+        <w:t>The client program uses RPC to contact the places server with location information.</w:t>
+      </w:r>
+    </w:p>
+    <w:p>
+      <w:pPr>
+        <w:pStyle w:val="ListParagraph"/>
+        <w:numPr>
+          <w:ilvl w:val="0"/>
+          <w:numId w:val="4"/>
+        </w:numPr>
+        <w:spacing w:after="240"/>
+        <w:rPr>
+          <w:rFonts w:ascii="Times New Roman" w:eastAsia="Times New Roman" w:hAnsi="Times New Roman" w:cs="Times New Roman"/>
+          <w:color w:val="000000"/>
+        </w:rPr>
+      </w:pPr>
+      <w:r>
+        <w:rPr>
+          <w:rFonts w:ascii="Times New Roman" w:eastAsia="Times New Roman" w:hAnsi="Times New Roman" w:cs="Times New Roman"/>
+          <w:color w:val="000000"/>
+        </w:rPr>
+        <w:t>If an error is encountered, display to user else return 5 closest airports to the given location.</w:t>
+      </w:r>
+    </w:p>
+    <w:p>
+      <w:pPr>
         <w:rPr>
           <w:rFonts w:ascii="Arial" w:eastAsia="Times New Roman" w:hAnsi="Arial" w:cs="Arial"/>
           <w:b/>
@@ -176,6 +393,7 @@
           <w:color w:val="000000"/>
           <w:sz w:val="22"/>
           <w:szCs w:val="22"/>
+          <w:u w:val="single"/>
         </w:rPr>
       </w:pPr>
       <w:r>
@@ -186,109 +404,150 @@
           <w:color w:val="000000"/>
           <w:sz w:val="22"/>
           <w:szCs w:val="22"/>
+          <w:u w:val="single"/>
         </w:rPr>
         <w:t>Places Server</w:t>
       </w:r>
     </w:p>
     <w:p>
       <w:pPr>
-        <w:numPr>
-          <w:ilvl w:val="1"/>
-          <w:numId w:val="2"/>
-        </w:numPr>
-        <w:textAlignment w:val="baseline"/>
-        <w:rPr>
-          <w:rFonts w:ascii="Arial" w:eastAsia="Times New Roman" w:hAnsi="Arial" w:cs="Arial"/>
-          <w:color w:val="000000"/>
-          <w:sz w:val="22"/>
-          <w:szCs w:val="22"/>
-        </w:rPr>
-      </w:pPr>
-      <w:r>
-        <w:rPr>
-          <w:rFonts w:ascii="Arial" w:eastAsia="Times New Roman" w:hAnsi="Arial" w:cs="Arial"/>
-          <w:color w:val="000000"/>
-          <w:sz w:val="22"/>
-          <w:szCs w:val="22"/>
-        </w:rPr>
-        <w:t>The places file will be stored in a hash table.  </w:t>
-      </w:r>
-    </w:p>
-    <w:p>
-      <w:pPr>
-        <w:numPr>
-          <w:ilvl w:val="2"/>
-          <w:numId w:val="3"/>
-        </w:numPr>
-        <w:textAlignment w:val="baseline"/>
-        <w:rPr>
-          <w:rFonts w:ascii="Arial" w:eastAsia="Times New Roman" w:hAnsi="Arial" w:cs="Arial"/>
-          <w:color w:val="000000"/>
-          <w:sz w:val="22"/>
-          <w:szCs w:val="22"/>
-        </w:rPr>
-      </w:pPr>
-      <w:r>
-        <w:rPr>
-          <w:rFonts w:ascii="Arial" w:eastAsia="Times New Roman" w:hAnsi="Arial" w:cs="Arial"/>
-          <w:color w:val="000000"/>
-          <w:sz w:val="22"/>
-          <w:szCs w:val="22"/>
-        </w:rPr>
-        <w:t>Keyed to?</w:t>
-      </w:r>
-    </w:p>
-    <w:p>
-      <w:pPr>
-        <w:numPr>
-          <w:ilvl w:val="3"/>
-          <w:numId w:val="3"/>
-        </w:numPr>
-        <w:textAlignment w:val="baseline"/>
-        <w:rPr>
-          <w:rFonts w:ascii="Arial" w:eastAsia="Times New Roman" w:hAnsi="Arial" w:cs="Arial"/>
-          <w:color w:val="000000"/>
-          <w:sz w:val="22"/>
-          <w:szCs w:val="22"/>
-        </w:rPr>
-      </w:pPr>
-      <w:r>
-        <w:rPr>
-          <w:rFonts w:ascii="Arial" w:eastAsia="Times New Roman" w:hAnsi="Arial" w:cs="Arial"/>
-          <w:color w:val="000000"/>
-          <w:sz w:val="22"/>
-          <w:szCs w:val="22"/>
-        </w:rPr>
-        <w:t xml:space="preserve">Note @Connor: I don't think we should key it to the </w:t>
-      </w:r>
-      <w:proofErr w:type="gramStart"/>
-      <w:r>
-        <w:rPr>
-          <w:rFonts w:ascii="Arial" w:eastAsia="Times New Roman" w:hAnsi="Arial" w:cs="Arial"/>
-          <w:color w:val="000000"/>
-          <w:sz w:val="22"/>
-          <w:szCs w:val="22"/>
-        </w:rPr>
-        <w:t>4 digit</w:t>
-      </w:r>
-      <w:proofErr w:type="gramEnd"/>
-      <w:r>
-        <w:rPr>
-          <w:rFonts w:ascii="Arial" w:eastAsia="Times New Roman" w:hAnsi="Arial" w:cs="Arial"/>
-          <w:color w:val="000000"/>
-          <w:sz w:val="22"/>
-          <w:szCs w:val="22"/>
-        </w:rPr>
-        <w:t xml:space="preserve"> FIPS like we talked about before, because that might make it harder to search by place name.  What do you think we should key it to?</w:t>
-      </w:r>
-    </w:p>
-    <w:p>
-      <w:pPr>
+        <w:pStyle w:val="ListParagraph"/>
         <w:numPr>
           <w:ilvl w:val="0"/>
-          <w:numId w:val="3"/>
+          <w:numId w:val="4"/>
         </w:numPr>
-        <w:textAlignment w:val="baseline"/>
+        <w:spacing w:after="240"/>
+        <w:rPr>
+          <w:rFonts w:ascii="Times New Roman" w:eastAsia="Times New Roman" w:hAnsi="Times New Roman" w:cs="Times New Roman"/>
+          <w:color w:val="000000"/>
+        </w:rPr>
+      </w:pPr>
+      <w:r>
+        <w:rPr>
+          <w:rFonts w:ascii="Times New Roman" w:eastAsia="Times New Roman" w:hAnsi="Times New Roman" w:cs="Times New Roman"/>
+          <w:color w:val="000000"/>
+        </w:rPr>
+        <w:t>Initializes</w:t>
+      </w:r>
+      <w:r>
+        <w:rPr>
+          <w:rFonts w:ascii="Times New Roman" w:eastAsia="Times New Roman" w:hAnsi="Times New Roman" w:cs="Times New Roman"/>
+          <w:color w:val="000000"/>
+        </w:rPr>
+        <w:t xml:space="preserve"> prefix tree </w:t>
+      </w:r>
+      <w:r>
+        <w:rPr>
+          <w:rFonts w:ascii="Times New Roman" w:eastAsia="Times New Roman" w:hAnsi="Times New Roman" w:cs="Times New Roman"/>
+          <w:color w:val="000000"/>
+        </w:rPr>
+        <w:t xml:space="preserve">from places2k </w:t>
+      </w:r>
+      <w:r>
+        <w:rPr>
+          <w:rFonts w:ascii="Times New Roman" w:eastAsia="Times New Roman" w:hAnsi="Times New Roman" w:cs="Times New Roman"/>
+          <w:color w:val="000000"/>
+        </w:rPr>
+        <w:t>data</w:t>
+      </w:r>
+      <w:r>
+        <w:rPr>
+          <w:rFonts w:ascii="Times New Roman" w:eastAsia="Times New Roman" w:hAnsi="Times New Roman" w:cs="Times New Roman"/>
+          <w:color w:val="000000"/>
+        </w:rPr>
+        <w:t xml:space="preserve"> file.</w:t>
+      </w:r>
+    </w:p>
+    <w:p>
+      <w:pPr>
+        <w:pStyle w:val="ListParagraph"/>
+        <w:numPr>
+          <w:ilvl w:val="0"/>
+          <w:numId w:val="4"/>
+        </w:numPr>
+        <w:spacing w:after="240"/>
+        <w:rPr>
+          <w:rFonts w:ascii="Times New Roman" w:eastAsia="Times New Roman" w:hAnsi="Times New Roman" w:cs="Times New Roman"/>
+          <w:color w:val="000000"/>
+        </w:rPr>
+      </w:pPr>
+      <w:r>
+        <w:rPr>
+          <w:rFonts w:ascii="Times New Roman" w:eastAsia="Times New Roman" w:hAnsi="Times New Roman" w:cs="Times New Roman"/>
+          <w:color w:val="000000"/>
+        </w:rPr>
+        <w:t>Traverses tree using city, then state if there is ambiguity.</w:t>
+      </w:r>
+    </w:p>
+    <w:p>
+      <w:pPr>
+        <w:pStyle w:val="ListParagraph"/>
+        <w:numPr>
+          <w:ilvl w:val="0"/>
+          <w:numId w:val="4"/>
+        </w:numPr>
+        <w:spacing w:after="240"/>
+        <w:rPr>
+          <w:rFonts w:ascii="Times New Roman" w:eastAsia="Times New Roman" w:hAnsi="Times New Roman" w:cs="Times New Roman"/>
+          <w:color w:val="000000"/>
+        </w:rPr>
+      </w:pPr>
+      <w:r>
+        <w:rPr>
+          <w:rFonts w:ascii="Times New Roman" w:eastAsia="Times New Roman" w:hAnsi="Times New Roman" w:cs="Times New Roman"/>
+          <w:color w:val="000000"/>
+        </w:rPr>
+        <w:t xml:space="preserve">Sends result to the airports server with the </w:t>
+      </w:r>
+      <w:proofErr w:type="spellStart"/>
+      <w:r>
+        <w:rPr>
+          <w:rFonts w:ascii="Times New Roman" w:eastAsia="Times New Roman" w:hAnsi="Times New Roman" w:cs="Times New Roman"/>
+          <w:color w:val="000000"/>
+        </w:rPr>
+        <w:t>lat</w:t>
+      </w:r>
+      <w:proofErr w:type="spellEnd"/>
+      <w:r>
+        <w:rPr>
+          <w:rFonts w:ascii="Times New Roman" w:eastAsia="Times New Roman" w:hAnsi="Times New Roman" w:cs="Times New Roman"/>
+          <w:color w:val="000000"/>
+        </w:rPr>
+        <w:t>/</w:t>
+      </w:r>
+      <w:proofErr w:type="spellStart"/>
+      <w:r>
+        <w:rPr>
+          <w:rFonts w:ascii="Times New Roman" w:eastAsia="Times New Roman" w:hAnsi="Times New Roman" w:cs="Times New Roman"/>
+          <w:color w:val="000000"/>
+        </w:rPr>
+        <w:t>lon</w:t>
+      </w:r>
+      <w:proofErr w:type="spellEnd"/>
+      <w:r>
+        <w:rPr>
+          <w:rFonts w:ascii="Times New Roman" w:eastAsia="Times New Roman" w:hAnsi="Times New Roman" w:cs="Times New Roman"/>
+          <w:color w:val="000000"/>
+        </w:rPr>
+        <w:t xml:space="preserve"> of the location.</w:t>
+      </w:r>
+    </w:p>
+    <w:p>
+      <w:pPr>
+        <w:pStyle w:val="ListParagraph"/>
+        <w:spacing w:after="240"/>
+        <w:ind w:left="1080"/>
+        <w:rPr>
+          <w:rFonts w:ascii="Times New Roman" w:eastAsia="Times New Roman" w:hAnsi="Times New Roman" w:cs="Times New Roman"/>
+          <w:color w:val="000000"/>
+        </w:rPr>
+      </w:pPr>
+    </w:p>
+    <w:p>
+      <w:pPr>
+        <w:pStyle w:val="ListParagraph"/>
+        <w:spacing w:after="240"/>
+        <w:ind w:left="0"/>
         <w:rPr>
           <w:rFonts w:ascii="Arial" w:eastAsia="Times New Roman" w:hAnsi="Arial" w:cs="Arial"/>
           <w:b/>
@@ -296,6 +555,7 @@
           <w:color w:val="000000"/>
           <w:sz w:val="22"/>
           <w:szCs w:val="22"/>
+          <w:u w:val="single"/>
         </w:rPr>
       </w:pPr>
       <w:r>
@@ -306,65 +566,117 @@
           <w:color w:val="000000"/>
           <w:sz w:val="22"/>
           <w:szCs w:val="22"/>
-        </w:rPr>
-        <w:t>Airport Server</w:t>
-      </w:r>
-    </w:p>
-    <w:p>
-      <w:pPr>
-        <w:numPr>
-          <w:ilvl w:val="1"/>
-          <w:numId w:val="3"/>
-        </w:numPr>
-        <w:textAlignment w:val="baseline"/>
-        <w:rPr>
-          <w:rFonts w:ascii="Arial" w:eastAsia="Times New Roman" w:hAnsi="Arial" w:cs="Arial"/>
-          <w:color w:val="000000"/>
-          <w:sz w:val="22"/>
-          <w:szCs w:val="22"/>
-        </w:rPr>
-      </w:pPr>
-      <w:r>
-        <w:rPr>
-          <w:rFonts w:ascii="Arial" w:eastAsia="Times New Roman" w:hAnsi="Arial" w:cs="Arial"/>
-          <w:color w:val="000000"/>
-          <w:sz w:val="22"/>
-          <w:szCs w:val="22"/>
-        </w:rPr>
-        <w:t>Airport locations file will be stored in…</w:t>
-      </w:r>
-    </w:p>
-    <w:p>
-      <w:pPr>
-        <w:numPr>
-          <w:ilvl w:val="2"/>
-          <w:numId w:val="3"/>
-        </w:numPr>
-        <w:textAlignment w:val="baseline"/>
-        <w:rPr>
-          <w:rFonts w:ascii="Arial" w:eastAsia="Times New Roman" w:hAnsi="Arial" w:cs="Arial"/>
-          <w:color w:val="000000"/>
-          <w:sz w:val="22"/>
-          <w:szCs w:val="22"/>
-        </w:rPr>
-      </w:pPr>
-      <w:r>
-        <w:rPr>
-          <w:rFonts w:ascii="Arial" w:eastAsia="Times New Roman" w:hAnsi="Arial" w:cs="Arial"/>
-          <w:color w:val="000000"/>
-          <w:sz w:val="22"/>
-          <w:szCs w:val="22"/>
-        </w:rPr>
-        <w:t>Keyed to?</w:t>
-      </w:r>
-    </w:p>
-    <w:p>
-      <w:pPr>
+          <w:u w:val="single"/>
+        </w:rPr>
+        <w:t>Airports Server</w:t>
+      </w:r>
+    </w:p>
+    <w:p>
+      <w:pPr>
+        <w:pStyle w:val="ListParagraph"/>
         <w:numPr>
           <w:ilvl w:val="0"/>
-          <w:numId w:val="3"/>
+          <w:numId w:val="4"/>
         </w:numPr>
-        <w:textAlignment w:val="baseline"/>
+        <w:spacing w:after="240"/>
+        <w:rPr>
+          <w:rFonts w:ascii="Times New Roman" w:eastAsia="Times New Roman" w:hAnsi="Times New Roman" w:cs="Times New Roman"/>
+          <w:color w:val="000000"/>
+        </w:rPr>
+      </w:pPr>
+      <w:r>
+        <w:rPr>
+          <w:rFonts w:ascii="Times New Roman" w:eastAsia="Times New Roman" w:hAnsi="Times New Roman" w:cs="Times New Roman"/>
+          <w:color w:val="000000"/>
+        </w:rPr>
+        <w:t xml:space="preserve">A balanced KD tree is constructed from </w:t>
+      </w:r>
+      <w:r>
+        <w:rPr>
+          <w:rFonts w:ascii="Times New Roman" w:eastAsia="Times New Roman" w:hAnsi="Times New Roman" w:cs="Times New Roman"/>
+          <w:color w:val="000000"/>
+        </w:rPr>
+        <w:t xml:space="preserve">the </w:t>
+      </w:r>
+      <w:proofErr w:type="spellStart"/>
+      <w:r>
+        <w:rPr>
+          <w:rFonts w:ascii="Times New Roman" w:eastAsia="Times New Roman" w:hAnsi="Times New Roman" w:cs="Times New Roman"/>
+          <w:color w:val="000000"/>
+        </w:rPr>
+        <w:t>airports_locations</w:t>
+      </w:r>
+      <w:proofErr w:type="spellEnd"/>
+      <w:r>
+        <w:rPr>
+          <w:rFonts w:ascii="Times New Roman" w:eastAsia="Times New Roman" w:hAnsi="Times New Roman" w:cs="Times New Roman"/>
+          <w:color w:val="000000"/>
+        </w:rPr>
+        <w:t xml:space="preserve"> file.</w:t>
+      </w:r>
+    </w:p>
+    <w:p>
+      <w:pPr>
+        <w:pStyle w:val="ListParagraph"/>
+        <w:numPr>
+          <w:ilvl w:val="0"/>
+          <w:numId w:val="4"/>
+        </w:numPr>
+        <w:spacing w:after="240"/>
+        <w:rPr>
+          <w:rFonts w:ascii="Times New Roman" w:eastAsia="Times New Roman" w:hAnsi="Times New Roman" w:cs="Times New Roman"/>
+          <w:color w:val="000000"/>
+        </w:rPr>
+      </w:pPr>
+      <w:r>
+        <w:rPr>
+          <w:rFonts w:ascii="Times New Roman" w:eastAsia="Times New Roman" w:hAnsi="Times New Roman" w:cs="Times New Roman"/>
+          <w:color w:val="000000"/>
+        </w:rPr>
+        <w:t>Queries k-nearest neighbors by pruning tree branches.</w:t>
+      </w:r>
+    </w:p>
+    <w:p>
+      <w:pPr>
+        <w:pStyle w:val="ListParagraph"/>
+        <w:numPr>
+          <w:ilvl w:val="0"/>
+          <w:numId w:val="4"/>
+        </w:numPr>
+        <w:spacing w:after="240"/>
+        <w:rPr>
+          <w:rFonts w:ascii="Times New Roman" w:eastAsia="Times New Roman" w:hAnsi="Times New Roman" w:cs="Times New Roman"/>
+          <w:color w:val="000000"/>
+        </w:rPr>
+      </w:pPr>
+      <w:r>
+        <w:rPr>
+          <w:rFonts w:ascii="Times New Roman" w:eastAsia="Times New Roman" w:hAnsi="Times New Roman" w:cs="Times New Roman"/>
+          <w:color w:val="000000"/>
+        </w:rPr>
+        <w:t>Returns the 5 nearest airports.</w:t>
+      </w:r>
+    </w:p>
+    <w:p>
+      <w:pPr>
+        <w:rPr>
+          <w:rFonts w:ascii="Times New Roman" w:eastAsia="Times New Roman" w:hAnsi="Times New Roman" w:cs="Times New Roman"/>
+          <w:color w:val="000000"/>
+        </w:rPr>
+      </w:pPr>
+      <w:r>
+        <w:rPr>
+          <w:rFonts w:ascii="Times New Roman" w:eastAsia="Times New Roman" w:hAnsi="Times New Roman" w:cs="Times New Roman"/>
+          <w:color w:val="000000"/>
+        </w:rPr>
+        <w:br w:type="page"/>
+      </w:r>
+    </w:p>
+    <w:p>
+      <w:pPr>
+        <w:pStyle w:val="ListParagraph"/>
+        <w:spacing w:after="240"/>
+        <w:ind w:left="0"/>
         <w:rPr>
           <w:rFonts w:ascii="Arial" w:eastAsia="Times New Roman" w:hAnsi="Arial" w:cs="Arial"/>
           <w:b/>
@@ -372,6 +684,7 @@
           <w:color w:val="000000"/>
           <w:sz w:val="22"/>
           <w:szCs w:val="22"/>
+          <w:u w:val="single"/>
         </w:rPr>
       </w:pPr>
       <w:r>
@@ -382,71 +695,17 @@
           <w:color w:val="000000"/>
           <w:sz w:val="22"/>
           <w:szCs w:val="22"/>
-        </w:rPr>
-        <w:t>Client</w:t>
-      </w:r>
-    </w:p>
-    <w:p>
-      <w:pPr>
-        <w:numPr>
-          <w:ilvl w:val="1"/>
-          <w:numId w:val="3"/>
-        </w:numPr>
-        <w:textAlignment w:val="baseline"/>
-        <w:rPr>
-          <w:rFonts w:ascii="Arial" w:eastAsia="Times New Roman" w:hAnsi="Arial" w:cs="Arial"/>
-          <w:color w:val="000000"/>
-          <w:sz w:val="22"/>
-          <w:szCs w:val="22"/>
-        </w:rPr>
-      </w:pPr>
-      <w:r>
-        <w:rPr>
-          <w:rFonts w:ascii="Arial" w:eastAsia="Times New Roman" w:hAnsi="Arial" w:cs="Arial"/>
-          <w:color w:val="000000"/>
-          <w:sz w:val="22"/>
-          <w:szCs w:val="22"/>
-        </w:rPr>
-        <w:t xml:space="preserve">Any data structures needed? Just routing information between screen and </w:t>
-      </w:r>
-      <w:proofErr w:type="gramStart"/>
-      <w:r>
-        <w:rPr>
-          <w:rFonts w:ascii="Arial" w:eastAsia="Times New Roman" w:hAnsi="Arial" w:cs="Arial"/>
-          <w:color w:val="000000"/>
-          <w:sz w:val="22"/>
-          <w:szCs w:val="22"/>
-        </w:rPr>
-        <w:t>servers</w:t>
-      </w:r>
-      <w:proofErr w:type="gramEnd"/>
-      <w:r>
-        <w:rPr>
-          <w:rFonts w:ascii="Arial" w:eastAsia="Times New Roman" w:hAnsi="Arial" w:cs="Arial"/>
-          <w:color w:val="000000"/>
-          <w:sz w:val="22"/>
-          <w:szCs w:val="22"/>
-        </w:rPr>
-        <w:t xml:space="preserve"> right?</w:t>
-      </w:r>
-    </w:p>
-    <w:p>
-      <w:pPr>
-        <w:spacing w:after="240"/>
-        <w:rPr>
-          <w:rFonts w:ascii="Times New Roman" w:eastAsia="Times New Roman" w:hAnsi="Times New Roman" w:cs="Times New Roman"/>
-          <w:color w:val="000000"/>
-        </w:rPr>
-      </w:pPr>
-    </w:p>
-    <w:p>
-      <w:pPr>
-        <w:rPr>
-          <w:rFonts w:ascii="Times New Roman" w:eastAsia="Times New Roman" w:hAnsi="Times New Roman" w:cs="Times New Roman"/>
-          <w:color w:val="000000"/>
-        </w:rPr>
-      </w:pPr>
-      <w:r>
+          <w:u w:val="single"/>
+        </w:rPr>
+        <w:lastRenderedPageBreak/>
+        <w:t>IDL File</w:t>
+      </w:r>
+    </w:p>
+    <w:p>
+      <w:pPr>
+        <w:pStyle w:val="ListParagraph"/>
+        <w:spacing w:after="240"/>
+        <w:ind w:left="0"/>
         <w:rPr>
           <w:rFonts w:ascii="Arial" w:eastAsia="Times New Roman" w:hAnsi="Arial" w:cs="Arial"/>
           <w:b/>
@@ -456,205 +715,1950 @@
           <w:szCs w:val="22"/>
           <w:u w:val="single"/>
         </w:rPr>
-        <w:t>Algorithms:</w:t>
-      </w:r>
-    </w:p>
-    <w:p>
-      <w:pPr>
-        <w:rPr>
-          <w:rFonts w:ascii="Times New Roman" w:eastAsia="Times New Roman" w:hAnsi="Times New Roman" w:cs="Times New Roman"/>
-          <w:color w:val="000000"/>
-        </w:rPr>
-      </w:pPr>
-      <w:r>
-        <w:rPr>
-          <w:rFonts w:ascii="Arial" w:eastAsia="Times New Roman" w:hAnsi="Arial" w:cs="Arial"/>
-          <w:color w:val="000000"/>
-          <w:sz w:val="22"/>
-          <w:szCs w:val="22"/>
-        </w:rPr>
-        <w:tab/>
-        <w:t>… </w:t>
-      </w:r>
-    </w:p>
-    <w:p>
-      <w:pPr>
-        <w:spacing w:after="240"/>
-        <w:rPr>
-          <w:rFonts w:ascii="Times New Roman" w:eastAsia="Times New Roman" w:hAnsi="Times New Roman" w:cs="Times New Roman"/>
-          <w:color w:val="000000"/>
-        </w:rPr>
-      </w:pPr>
-    </w:p>
-    <w:p>
-      <w:pPr>
-        <w:rPr>
-          <w:rFonts w:ascii="Times New Roman" w:eastAsia="Times New Roman" w:hAnsi="Times New Roman" w:cs="Times New Roman"/>
-          <w:color w:val="000000"/>
-        </w:rPr>
-      </w:pPr>
-      <w:r>
-        <w:rPr>
-          <w:rFonts w:ascii="Arial" w:eastAsia="Times New Roman" w:hAnsi="Arial" w:cs="Arial"/>
-          <w:b/>
-          <w:bCs/>
-          <w:color w:val="000000"/>
-          <w:sz w:val="22"/>
-          <w:szCs w:val="22"/>
-          <w:u w:val="single"/>
-        </w:rPr>
-        <w:t>3rd Party Libraries:</w:t>
-      </w:r>
-    </w:p>
-    <w:p>
-      <w:pPr>
-        <w:rPr>
-          <w:rFonts w:ascii="Times New Roman" w:eastAsia="Times New Roman" w:hAnsi="Times New Roman" w:cs="Times New Roman"/>
-          <w:color w:val="000000"/>
-        </w:rPr>
-      </w:pPr>
-      <w:r>
-        <w:rPr>
-          <w:rFonts w:ascii="Arial" w:eastAsia="Times New Roman" w:hAnsi="Arial" w:cs="Arial"/>
-          <w:color w:val="000000"/>
-          <w:sz w:val="22"/>
-          <w:szCs w:val="22"/>
-        </w:rPr>
-        <w:tab/>
-        <w:t xml:space="preserve">… </w:t>
-      </w:r>
-    </w:p>
-    <w:p>
-      <w:pPr>
-        <w:spacing w:after="240"/>
-        <w:rPr>
-          <w:rFonts w:ascii="Times New Roman" w:eastAsia="Times New Roman" w:hAnsi="Times New Roman" w:cs="Times New Roman"/>
-        </w:rPr>
-      </w:pPr>
-    </w:p>
-    <w:p>
-      <w:pPr>
-        <w:rPr>
-          <w:b/>
-          <w:bCs/>
-        </w:rPr>
-      </w:pPr>
-    </w:p>
-    <w:p>
-      <w:pPr>
+      </w:pPr>
+    </w:p>
+    <w:p>
+      <w:pPr>
+        <w:pStyle w:val="ListParagraph"/>
+        <w:spacing w:after="240"/>
+        <w:ind w:left="-720"/>
+        <w:rPr>
+          <w:rFonts w:ascii="Arial" w:eastAsia="Times New Roman" w:hAnsi="Arial" w:cs="Arial"/>
+          <w:color w:val="000000"/>
+          <w:sz w:val="22"/>
+          <w:szCs w:val="22"/>
+        </w:rPr>
+      </w:pPr>
+      <w:r>
+        <w:rPr>
+          <w:rFonts w:ascii="Arial" w:eastAsia="Times New Roman" w:hAnsi="Arial" w:cs="Arial"/>
+          <w:color w:val="000000"/>
+          <w:sz w:val="22"/>
+          <w:szCs w:val="22"/>
+        </w:rPr>
+        <w:t>/**</w:t>
+      </w:r>
+    </w:p>
+    <w:p>
+      <w:pPr>
+        <w:pStyle w:val="ListParagraph"/>
+        <w:spacing w:after="240"/>
+        <w:ind w:left="-720"/>
+        <w:rPr>
+          <w:rFonts w:ascii="Arial" w:eastAsia="Times New Roman" w:hAnsi="Arial" w:cs="Arial"/>
+          <w:color w:val="000000"/>
+          <w:sz w:val="22"/>
+          <w:szCs w:val="22"/>
+        </w:rPr>
+      </w:pPr>
+      <w:r>
+        <w:rPr>
+          <w:rFonts w:ascii="Arial" w:eastAsia="Times New Roman" w:hAnsi="Arial" w:cs="Arial"/>
+          <w:color w:val="000000"/>
+          <w:sz w:val="22"/>
+          <w:szCs w:val="22"/>
+        </w:rPr>
+        <w:t xml:space="preserve"> *    </w:t>
+      </w:r>
+      <w:r>
+        <w:rPr>
+          <w:rFonts w:ascii="Arial" w:eastAsia="Times New Roman" w:hAnsi="Arial" w:cs="Arial"/>
+          <w:color w:val="000000"/>
+          <w:sz w:val="22"/>
+          <w:szCs w:val="22"/>
+        </w:rPr>
+        <w:t xml:space="preserve">    </w:t>
+      </w:r>
+      <w:r>
+        <w:rPr>
+          <w:rFonts w:ascii="Arial" w:eastAsia="Times New Roman" w:hAnsi="Arial" w:cs="Arial"/>
+          <w:color w:val="000000"/>
+          <w:sz w:val="22"/>
+          <w:szCs w:val="22"/>
+        </w:rPr>
+        <w:t>File: airport-lookup-</w:t>
+      </w:r>
+      <w:proofErr w:type="spellStart"/>
+      <w:r>
+        <w:rPr>
+          <w:rFonts w:ascii="Arial" w:eastAsia="Times New Roman" w:hAnsi="Arial" w:cs="Arial"/>
+          <w:color w:val="000000"/>
+          <w:sz w:val="22"/>
+          <w:szCs w:val="22"/>
+        </w:rPr>
+        <w:t>stubs.x</w:t>
+      </w:r>
+      <w:proofErr w:type="spellEnd"/>
+    </w:p>
+    <w:p>
+      <w:pPr>
+        <w:pStyle w:val="ListParagraph"/>
+        <w:spacing w:after="240"/>
+        <w:ind w:left="-720"/>
+        <w:rPr>
+          <w:rFonts w:ascii="Arial" w:eastAsia="Times New Roman" w:hAnsi="Arial" w:cs="Arial"/>
+          <w:color w:val="000000"/>
+          <w:sz w:val="22"/>
+          <w:szCs w:val="22"/>
+        </w:rPr>
+      </w:pPr>
+      <w:r>
+        <w:rPr>
+          <w:rFonts w:ascii="Arial" w:eastAsia="Times New Roman" w:hAnsi="Arial" w:cs="Arial"/>
+          <w:color w:val="000000"/>
+          <w:sz w:val="22"/>
+          <w:szCs w:val="22"/>
+        </w:rPr>
+        <w:t xml:space="preserve"> * Authors: Ben </w:t>
+      </w:r>
+      <w:proofErr w:type="spellStart"/>
+      <w:r>
+        <w:rPr>
+          <w:rFonts w:ascii="Arial" w:eastAsia="Times New Roman" w:hAnsi="Arial" w:cs="Arial"/>
+          <w:color w:val="000000"/>
+          <w:sz w:val="22"/>
+          <w:szCs w:val="22"/>
+        </w:rPr>
+        <w:t>Targan</w:t>
+      </w:r>
+      <w:proofErr w:type="spellEnd"/>
+      <w:r>
+        <w:rPr>
+          <w:rFonts w:ascii="Arial" w:eastAsia="Times New Roman" w:hAnsi="Arial" w:cs="Arial"/>
+          <w:color w:val="000000"/>
+          <w:sz w:val="22"/>
+          <w:szCs w:val="22"/>
+        </w:rPr>
+        <w:t>, Connor Wilding</w:t>
+      </w:r>
+    </w:p>
+    <w:p>
+      <w:pPr>
+        <w:pStyle w:val="ListParagraph"/>
+        <w:spacing w:after="240"/>
+        <w:ind w:left="-720"/>
+        <w:rPr>
+          <w:rFonts w:ascii="Arial" w:eastAsia="Times New Roman" w:hAnsi="Arial" w:cs="Arial"/>
+          <w:color w:val="000000"/>
+          <w:sz w:val="22"/>
+          <w:szCs w:val="22"/>
+        </w:rPr>
+      </w:pPr>
+      <w:r>
+        <w:rPr>
+          <w:rFonts w:ascii="Arial" w:eastAsia="Times New Roman" w:hAnsi="Arial" w:cs="Arial"/>
+          <w:color w:val="000000"/>
+          <w:sz w:val="22"/>
+          <w:szCs w:val="22"/>
+        </w:rPr>
+        <w:t xml:space="preserve"> *    </w:t>
+      </w:r>
+      <w:r>
+        <w:rPr>
+          <w:rFonts w:ascii="Arial" w:eastAsia="Times New Roman" w:hAnsi="Arial" w:cs="Arial"/>
+          <w:color w:val="000000"/>
+          <w:sz w:val="22"/>
+          <w:szCs w:val="22"/>
+        </w:rPr>
+        <w:t xml:space="preserve">  </w:t>
+      </w:r>
+      <w:r>
+        <w:rPr>
+          <w:rFonts w:ascii="Arial" w:eastAsia="Times New Roman" w:hAnsi="Arial" w:cs="Arial"/>
+          <w:color w:val="000000"/>
+          <w:sz w:val="22"/>
+          <w:szCs w:val="22"/>
+        </w:rPr>
+        <w:t>Date: 10/10/20</w:t>
+      </w:r>
+    </w:p>
+    <w:p>
+      <w:pPr>
+        <w:pStyle w:val="ListParagraph"/>
+        <w:spacing w:after="240"/>
+        <w:ind w:left="-720"/>
+        <w:rPr>
+          <w:rFonts w:ascii="Arial" w:eastAsia="Times New Roman" w:hAnsi="Arial" w:cs="Arial"/>
+          <w:color w:val="000000"/>
+          <w:sz w:val="22"/>
+          <w:szCs w:val="22"/>
+        </w:rPr>
+      </w:pPr>
+      <w:r>
+        <w:rPr>
+          <w:rFonts w:ascii="Arial" w:eastAsia="Times New Roman" w:hAnsi="Arial" w:cs="Arial"/>
+          <w:color w:val="000000"/>
+          <w:sz w:val="22"/>
+          <w:szCs w:val="22"/>
+        </w:rPr>
+        <w:t xml:space="preserve"> **/</w:t>
+      </w:r>
+    </w:p>
+    <w:p>
+      <w:pPr>
+        <w:pStyle w:val="ListParagraph"/>
+        <w:spacing w:after="240"/>
+        <w:ind w:left="-720"/>
+        <w:rPr>
+          <w:rFonts w:ascii="Arial" w:eastAsia="Times New Roman" w:hAnsi="Arial" w:cs="Arial"/>
+          <w:color w:val="000000"/>
+          <w:sz w:val="22"/>
+          <w:szCs w:val="22"/>
+        </w:rPr>
+      </w:pPr>
+      <w:r>
+        <w:rPr>
+          <w:rFonts w:ascii="Arial" w:eastAsia="Times New Roman" w:hAnsi="Arial" w:cs="Arial"/>
+          <w:color w:val="000000"/>
+          <w:sz w:val="22"/>
+          <w:szCs w:val="22"/>
+        </w:rPr>
+        <w:t>const N_RESULTS = 5;</w:t>
+      </w:r>
+    </w:p>
+    <w:p>
+      <w:pPr>
+        <w:pStyle w:val="ListParagraph"/>
+        <w:spacing w:after="240"/>
+        <w:ind w:left="-720"/>
+        <w:rPr>
+          <w:rFonts w:ascii="Arial" w:eastAsia="Times New Roman" w:hAnsi="Arial" w:cs="Arial"/>
+          <w:color w:val="000000"/>
+          <w:sz w:val="22"/>
+          <w:szCs w:val="22"/>
+        </w:rPr>
+      </w:pPr>
+      <w:r>
+        <w:rPr>
+          <w:rFonts w:ascii="Arial" w:eastAsia="Times New Roman" w:hAnsi="Arial" w:cs="Arial"/>
+          <w:color w:val="000000"/>
+          <w:sz w:val="22"/>
+          <w:szCs w:val="22"/>
+        </w:rPr>
+        <w:t>const NAME_MAX  = 65;</w:t>
+      </w:r>
+    </w:p>
+    <w:p>
+      <w:pPr>
+        <w:pStyle w:val="ListParagraph"/>
+        <w:spacing w:after="240"/>
+        <w:ind w:left="-720"/>
+        <w:rPr>
+          <w:rFonts w:ascii="Arial" w:eastAsia="Times New Roman" w:hAnsi="Arial" w:cs="Arial"/>
+          <w:color w:val="000000"/>
+          <w:sz w:val="22"/>
+          <w:szCs w:val="22"/>
+        </w:rPr>
+      </w:pPr>
+      <w:r>
+        <w:rPr>
+          <w:rFonts w:ascii="Arial" w:eastAsia="Times New Roman" w:hAnsi="Arial" w:cs="Arial"/>
+          <w:color w:val="000000"/>
+          <w:sz w:val="22"/>
+          <w:szCs w:val="22"/>
+        </w:rPr>
+        <w:t>const STATE_MAX = 2;</w:t>
+      </w:r>
+    </w:p>
+    <w:p>
+      <w:pPr>
+        <w:pStyle w:val="ListParagraph"/>
+        <w:spacing w:after="240"/>
+        <w:ind w:left="-720"/>
+        <w:rPr>
+          <w:rFonts w:ascii="Arial" w:eastAsia="Times New Roman" w:hAnsi="Arial" w:cs="Arial"/>
+          <w:color w:val="000000"/>
+          <w:sz w:val="22"/>
+          <w:szCs w:val="22"/>
+        </w:rPr>
+      </w:pPr>
+      <w:r>
+        <w:rPr>
+          <w:rFonts w:ascii="Arial" w:eastAsia="Times New Roman" w:hAnsi="Arial" w:cs="Arial"/>
+          <w:color w:val="000000"/>
+          <w:sz w:val="22"/>
+          <w:szCs w:val="22"/>
+        </w:rPr>
+        <w:t>const AIR_CODE  = 4;</w:t>
+      </w:r>
+    </w:p>
+    <w:p>
+      <w:pPr>
+        <w:pStyle w:val="ListParagraph"/>
+        <w:spacing w:after="240"/>
+        <w:ind w:left="-720"/>
+        <w:rPr>
+          <w:rFonts w:ascii="Arial" w:eastAsia="Times New Roman" w:hAnsi="Arial" w:cs="Arial"/>
+          <w:color w:val="000000"/>
+          <w:sz w:val="22"/>
+          <w:szCs w:val="22"/>
+        </w:rPr>
+      </w:pPr>
+      <w:r>
+        <w:rPr>
+          <w:rFonts w:ascii="Arial" w:eastAsia="Times New Roman" w:hAnsi="Arial" w:cs="Arial"/>
+          <w:color w:val="000000"/>
+          <w:sz w:val="22"/>
+          <w:szCs w:val="22"/>
+        </w:rPr>
+        <w:t>const ERR_MSG   = 255;</w:t>
+      </w:r>
+    </w:p>
+    <w:p>
+      <w:pPr>
+        <w:pStyle w:val="ListParagraph"/>
+        <w:spacing w:after="240"/>
+        <w:ind w:left="-720"/>
+        <w:rPr>
+          <w:rFonts w:ascii="Arial" w:eastAsia="Times New Roman" w:hAnsi="Arial" w:cs="Arial"/>
+          <w:color w:val="000000"/>
+          <w:sz w:val="22"/>
+          <w:szCs w:val="22"/>
+        </w:rPr>
+      </w:pPr>
+    </w:p>
+    <w:p>
+      <w:pPr>
+        <w:pStyle w:val="ListParagraph"/>
+        <w:spacing w:after="240"/>
+        <w:ind w:left="-720"/>
+        <w:rPr>
+          <w:rFonts w:ascii="Arial" w:eastAsia="Times New Roman" w:hAnsi="Arial" w:cs="Arial"/>
+          <w:color w:val="000000"/>
+          <w:sz w:val="22"/>
+          <w:szCs w:val="22"/>
+        </w:rPr>
+      </w:pPr>
+      <w:r>
+        <w:rPr>
+          <w:rFonts w:ascii="Arial" w:eastAsia="Times New Roman" w:hAnsi="Arial" w:cs="Arial"/>
+          <w:color w:val="000000"/>
+          <w:sz w:val="22"/>
+          <w:szCs w:val="22"/>
+        </w:rPr>
+        <w:t>/******************************************************************************</w:t>
+      </w:r>
+    </w:p>
+    <w:p>
+      <w:pPr>
+        <w:pStyle w:val="ListParagraph"/>
+        <w:spacing w:after="240"/>
+        <w:ind w:left="-720"/>
+        <w:rPr>
+          <w:rFonts w:ascii="Arial" w:eastAsia="Times New Roman" w:hAnsi="Arial" w:cs="Arial"/>
+          <w:color w:val="000000"/>
+          <w:sz w:val="22"/>
+          <w:szCs w:val="22"/>
+        </w:rPr>
+      </w:pPr>
+      <w:r>
+        <w:rPr>
+          <w:rFonts w:ascii="Arial" w:eastAsia="Times New Roman" w:hAnsi="Arial" w:cs="Arial"/>
+          <w:color w:val="000000"/>
+          <w:sz w:val="22"/>
+          <w:szCs w:val="22"/>
+        </w:rPr>
+        <w:t xml:space="preserve"> * Places server</w:t>
+      </w:r>
+    </w:p>
+    <w:p>
+      <w:pPr>
+        <w:pStyle w:val="ListParagraph"/>
+        <w:spacing w:after="240"/>
+        <w:ind w:left="-720"/>
+        <w:rPr>
+          <w:rFonts w:ascii="Arial" w:eastAsia="Times New Roman" w:hAnsi="Arial" w:cs="Arial"/>
+          <w:color w:val="000000"/>
+          <w:sz w:val="22"/>
+          <w:szCs w:val="22"/>
+        </w:rPr>
+      </w:pPr>
+      <w:r>
+        <w:rPr>
+          <w:rFonts w:ascii="Arial" w:eastAsia="Times New Roman" w:hAnsi="Arial" w:cs="Arial"/>
+          <w:color w:val="000000"/>
+          <w:sz w:val="22"/>
+          <w:szCs w:val="22"/>
+        </w:rPr>
+        <w:t xml:space="preserve"> ******************************************************************************/</w:t>
+      </w:r>
+    </w:p>
+    <w:p>
+      <w:pPr>
+        <w:pStyle w:val="ListParagraph"/>
+        <w:spacing w:after="240"/>
+        <w:ind w:left="-720"/>
+        <w:rPr>
+          <w:rFonts w:ascii="Arial" w:eastAsia="Times New Roman" w:hAnsi="Arial" w:cs="Arial"/>
+          <w:color w:val="000000"/>
+          <w:sz w:val="22"/>
+          <w:szCs w:val="22"/>
+        </w:rPr>
+      </w:pPr>
+      <w:r>
+        <w:rPr>
+          <w:rFonts w:ascii="Arial" w:eastAsia="Times New Roman" w:hAnsi="Arial" w:cs="Arial"/>
+          <w:color w:val="000000"/>
+          <w:sz w:val="22"/>
+          <w:szCs w:val="22"/>
+        </w:rPr>
+        <w:t>struct location {</w:t>
+      </w:r>
+    </w:p>
+    <w:p>
+      <w:pPr>
+        <w:pStyle w:val="ListParagraph"/>
+        <w:spacing w:after="240"/>
+        <w:ind w:left="-720"/>
+        <w:rPr>
+          <w:rFonts w:ascii="Arial" w:eastAsia="Times New Roman" w:hAnsi="Arial" w:cs="Arial"/>
+          <w:color w:val="000000"/>
+          <w:sz w:val="22"/>
+          <w:szCs w:val="22"/>
+        </w:rPr>
+      </w:pPr>
+      <w:r>
+        <w:rPr>
+          <w:rFonts w:ascii="Arial" w:eastAsia="Times New Roman" w:hAnsi="Arial" w:cs="Arial"/>
+          <w:color w:val="000000"/>
+          <w:sz w:val="22"/>
+          <w:szCs w:val="22"/>
+        </w:rPr>
+        <w:t xml:space="preserve">  double    </w:t>
+      </w:r>
+      <w:proofErr w:type="spellStart"/>
+      <w:r>
+        <w:rPr>
+          <w:rFonts w:ascii="Arial" w:eastAsia="Times New Roman" w:hAnsi="Arial" w:cs="Arial"/>
+          <w:color w:val="000000"/>
+          <w:sz w:val="22"/>
+          <w:szCs w:val="22"/>
+        </w:rPr>
+        <w:t>lat</w:t>
+      </w:r>
+      <w:proofErr w:type="spellEnd"/>
+      <w:r>
+        <w:rPr>
+          <w:rFonts w:ascii="Arial" w:eastAsia="Times New Roman" w:hAnsi="Arial" w:cs="Arial"/>
+          <w:color w:val="000000"/>
+          <w:sz w:val="22"/>
+          <w:szCs w:val="22"/>
+        </w:rPr>
+        <w:t>;</w:t>
+      </w:r>
+    </w:p>
+    <w:p>
+      <w:pPr>
+        <w:pStyle w:val="ListParagraph"/>
+        <w:spacing w:after="240"/>
+        <w:ind w:left="-720"/>
+        <w:rPr>
+          <w:rFonts w:ascii="Arial" w:eastAsia="Times New Roman" w:hAnsi="Arial" w:cs="Arial"/>
+          <w:color w:val="000000"/>
+          <w:sz w:val="22"/>
+          <w:szCs w:val="22"/>
+        </w:rPr>
+      </w:pPr>
+      <w:r>
+        <w:rPr>
+          <w:rFonts w:ascii="Arial" w:eastAsia="Times New Roman" w:hAnsi="Arial" w:cs="Arial"/>
+          <w:color w:val="000000"/>
+          <w:sz w:val="22"/>
+          <w:szCs w:val="22"/>
+        </w:rPr>
+        <w:t xml:space="preserve">  double    </w:t>
+      </w:r>
+      <w:proofErr w:type="spellStart"/>
+      <w:r>
+        <w:rPr>
+          <w:rFonts w:ascii="Arial" w:eastAsia="Times New Roman" w:hAnsi="Arial" w:cs="Arial"/>
+          <w:color w:val="000000"/>
+          <w:sz w:val="22"/>
+          <w:szCs w:val="22"/>
+        </w:rPr>
+        <w:t>lon</w:t>
+      </w:r>
+      <w:proofErr w:type="spellEnd"/>
+      <w:r>
+        <w:rPr>
+          <w:rFonts w:ascii="Arial" w:eastAsia="Times New Roman" w:hAnsi="Arial" w:cs="Arial"/>
+          <w:color w:val="000000"/>
+          <w:sz w:val="22"/>
+          <w:szCs w:val="22"/>
+        </w:rPr>
+        <w:t>;</w:t>
+      </w:r>
+    </w:p>
+    <w:p>
+      <w:pPr>
+        <w:pStyle w:val="ListParagraph"/>
+        <w:spacing w:after="240"/>
+        <w:ind w:left="-720"/>
+        <w:rPr>
+          <w:rFonts w:ascii="Arial" w:eastAsia="Times New Roman" w:hAnsi="Arial" w:cs="Arial"/>
+          <w:color w:val="000000"/>
+          <w:sz w:val="22"/>
+          <w:szCs w:val="22"/>
+        </w:rPr>
+      </w:pPr>
+      <w:r>
+        <w:rPr>
+          <w:rFonts w:ascii="Arial" w:eastAsia="Times New Roman" w:hAnsi="Arial" w:cs="Arial"/>
+          <w:color w:val="000000"/>
+          <w:sz w:val="22"/>
+          <w:szCs w:val="22"/>
+        </w:rPr>
+        <w:t>};</w:t>
+      </w:r>
+    </w:p>
+    <w:p>
+      <w:pPr>
+        <w:pStyle w:val="ListParagraph"/>
+        <w:spacing w:after="240"/>
+        <w:ind w:left="-720"/>
+        <w:rPr>
+          <w:rFonts w:ascii="Arial" w:eastAsia="Times New Roman" w:hAnsi="Arial" w:cs="Arial"/>
+          <w:color w:val="000000"/>
+          <w:sz w:val="22"/>
+          <w:szCs w:val="22"/>
+        </w:rPr>
+      </w:pPr>
+    </w:p>
+    <w:p>
+      <w:pPr>
+        <w:pStyle w:val="ListParagraph"/>
+        <w:spacing w:after="240"/>
+        <w:ind w:left="-720"/>
+        <w:rPr>
+          <w:rFonts w:ascii="Arial" w:eastAsia="Times New Roman" w:hAnsi="Arial" w:cs="Arial"/>
+          <w:color w:val="000000"/>
+          <w:sz w:val="22"/>
+          <w:szCs w:val="22"/>
+        </w:rPr>
+      </w:pPr>
+      <w:r>
+        <w:rPr>
+          <w:rFonts w:ascii="Arial" w:eastAsia="Times New Roman" w:hAnsi="Arial" w:cs="Arial"/>
+          <w:color w:val="000000"/>
+          <w:sz w:val="22"/>
+          <w:szCs w:val="22"/>
+        </w:rPr>
+        <w:t>struct place {</w:t>
+      </w:r>
+    </w:p>
+    <w:p>
+      <w:pPr>
+        <w:pStyle w:val="ListParagraph"/>
+        <w:spacing w:after="240"/>
+        <w:ind w:left="-720"/>
+        <w:rPr>
+          <w:rFonts w:ascii="Arial" w:eastAsia="Times New Roman" w:hAnsi="Arial" w:cs="Arial"/>
+          <w:color w:val="000000"/>
+          <w:sz w:val="22"/>
+          <w:szCs w:val="22"/>
+        </w:rPr>
+      </w:pPr>
+      <w:r>
+        <w:rPr>
+          <w:rFonts w:ascii="Arial" w:eastAsia="Times New Roman" w:hAnsi="Arial" w:cs="Arial"/>
+          <w:color w:val="000000"/>
+          <w:sz w:val="22"/>
+          <w:szCs w:val="22"/>
+        </w:rPr>
+        <w:t xml:space="preserve">  string    </w:t>
+      </w:r>
+      <w:r>
+        <w:rPr>
+          <w:rFonts w:ascii="Arial" w:eastAsia="Times New Roman" w:hAnsi="Arial" w:cs="Arial"/>
+          <w:color w:val="000000"/>
+          <w:sz w:val="22"/>
+          <w:szCs w:val="22"/>
+        </w:rPr>
+        <w:t xml:space="preserve"> </w:t>
+      </w:r>
+      <w:r>
+        <w:rPr>
+          <w:rFonts w:ascii="Arial" w:eastAsia="Times New Roman" w:hAnsi="Arial" w:cs="Arial"/>
+          <w:color w:val="000000"/>
+          <w:sz w:val="22"/>
+          <w:szCs w:val="22"/>
+        </w:rPr>
+        <w:t>name&lt;NAME_MAX&gt;;</w:t>
+      </w:r>
+    </w:p>
+    <w:p>
+      <w:pPr>
+        <w:pStyle w:val="ListParagraph"/>
+        <w:spacing w:after="240"/>
+        <w:ind w:left="-720"/>
+        <w:rPr>
+          <w:rFonts w:ascii="Arial" w:eastAsia="Times New Roman" w:hAnsi="Arial" w:cs="Arial"/>
+          <w:color w:val="000000"/>
+          <w:sz w:val="22"/>
+          <w:szCs w:val="22"/>
+        </w:rPr>
+      </w:pPr>
+      <w:r>
+        <w:rPr>
+          <w:rFonts w:ascii="Arial" w:eastAsia="Times New Roman" w:hAnsi="Arial" w:cs="Arial"/>
+          <w:color w:val="000000"/>
+          <w:sz w:val="22"/>
+          <w:szCs w:val="22"/>
+        </w:rPr>
+        <w:t xml:space="preserve">  string    </w:t>
+      </w:r>
+      <w:r>
+        <w:rPr>
+          <w:rFonts w:ascii="Arial" w:eastAsia="Times New Roman" w:hAnsi="Arial" w:cs="Arial"/>
+          <w:color w:val="000000"/>
+          <w:sz w:val="22"/>
+          <w:szCs w:val="22"/>
+        </w:rPr>
+        <w:t xml:space="preserve"> </w:t>
+      </w:r>
+      <w:r>
+        <w:rPr>
+          <w:rFonts w:ascii="Arial" w:eastAsia="Times New Roman" w:hAnsi="Arial" w:cs="Arial"/>
+          <w:color w:val="000000"/>
+          <w:sz w:val="22"/>
+          <w:szCs w:val="22"/>
+        </w:rPr>
+        <w:t>state&lt;STATE_MAX&gt;;</w:t>
+      </w:r>
+    </w:p>
+    <w:p>
+      <w:pPr>
+        <w:pStyle w:val="ListParagraph"/>
+        <w:spacing w:after="240"/>
+        <w:ind w:left="-720"/>
+        <w:rPr>
+          <w:rFonts w:ascii="Arial" w:eastAsia="Times New Roman" w:hAnsi="Arial" w:cs="Arial"/>
+          <w:color w:val="000000"/>
+          <w:sz w:val="22"/>
+          <w:szCs w:val="22"/>
+        </w:rPr>
+      </w:pPr>
+      <w:r>
+        <w:rPr>
+          <w:rFonts w:ascii="Arial" w:eastAsia="Times New Roman" w:hAnsi="Arial" w:cs="Arial"/>
+          <w:color w:val="000000"/>
+          <w:sz w:val="22"/>
+          <w:szCs w:val="22"/>
+        </w:rPr>
+        <w:t xml:space="preserve">  location  loc;</w:t>
+      </w:r>
+    </w:p>
+    <w:p>
+      <w:pPr>
+        <w:pStyle w:val="ListParagraph"/>
+        <w:spacing w:after="240"/>
+        <w:ind w:left="-720"/>
+        <w:rPr>
+          <w:rFonts w:ascii="Arial" w:eastAsia="Times New Roman" w:hAnsi="Arial" w:cs="Arial"/>
+          <w:color w:val="000000"/>
+          <w:sz w:val="22"/>
+          <w:szCs w:val="22"/>
+        </w:rPr>
+      </w:pPr>
+      <w:r>
+        <w:rPr>
+          <w:rFonts w:ascii="Arial" w:eastAsia="Times New Roman" w:hAnsi="Arial" w:cs="Arial"/>
+          <w:color w:val="000000"/>
+          <w:sz w:val="22"/>
+          <w:szCs w:val="22"/>
+        </w:rPr>
+        <w:t>};</w:t>
+      </w:r>
+    </w:p>
+    <w:p>
+      <w:pPr>
+        <w:pStyle w:val="ListParagraph"/>
+        <w:spacing w:after="240"/>
+        <w:ind w:left="-720"/>
+        <w:rPr>
+          <w:rFonts w:ascii="Arial" w:eastAsia="Times New Roman" w:hAnsi="Arial" w:cs="Arial"/>
+          <w:color w:val="000000"/>
+          <w:sz w:val="22"/>
+          <w:szCs w:val="22"/>
+        </w:rPr>
+      </w:pPr>
+    </w:p>
+    <w:p>
+      <w:pPr>
+        <w:pStyle w:val="ListParagraph"/>
+        <w:spacing w:after="240"/>
+        <w:ind w:left="-720"/>
+        <w:rPr>
+          <w:rFonts w:ascii="Arial" w:eastAsia="Times New Roman" w:hAnsi="Arial" w:cs="Arial"/>
+          <w:color w:val="000000"/>
+          <w:sz w:val="22"/>
+          <w:szCs w:val="22"/>
+        </w:rPr>
+      </w:pPr>
+      <w:r>
+        <w:rPr>
+          <w:rFonts w:ascii="Arial" w:eastAsia="Times New Roman" w:hAnsi="Arial" w:cs="Arial"/>
+          <w:color w:val="000000"/>
+          <w:sz w:val="22"/>
+          <w:szCs w:val="22"/>
+        </w:rPr>
+        <w:t xml:space="preserve">struct </w:t>
+      </w:r>
+      <w:proofErr w:type="spellStart"/>
+      <w:r>
+        <w:rPr>
+          <w:rFonts w:ascii="Arial" w:eastAsia="Times New Roman" w:hAnsi="Arial" w:cs="Arial"/>
+          <w:color w:val="000000"/>
+          <w:sz w:val="22"/>
+          <w:szCs w:val="22"/>
+        </w:rPr>
+        <w:t>places_req</w:t>
+      </w:r>
+      <w:proofErr w:type="spellEnd"/>
+      <w:r>
+        <w:rPr>
+          <w:rFonts w:ascii="Arial" w:eastAsia="Times New Roman" w:hAnsi="Arial" w:cs="Arial"/>
+          <w:color w:val="000000"/>
+          <w:sz w:val="22"/>
+          <w:szCs w:val="22"/>
+        </w:rPr>
+        <w:t xml:space="preserve"> {</w:t>
+      </w:r>
+    </w:p>
+    <w:p>
+      <w:pPr>
+        <w:pStyle w:val="ListParagraph"/>
+        <w:spacing w:after="240"/>
+        <w:ind w:left="-720"/>
+        <w:rPr>
+          <w:rFonts w:ascii="Arial" w:eastAsia="Times New Roman" w:hAnsi="Arial" w:cs="Arial"/>
+          <w:color w:val="000000"/>
+          <w:sz w:val="22"/>
+          <w:szCs w:val="22"/>
+        </w:rPr>
+      </w:pPr>
+      <w:r>
+        <w:rPr>
+          <w:rFonts w:ascii="Arial" w:eastAsia="Times New Roman" w:hAnsi="Arial" w:cs="Arial"/>
+          <w:color w:val="000000"/>
+          <w:sz w:val="22"/>
+          <w:szCs w:val="22"/>
+        </w:rPr>
+        <w:t xml:space="preserve">  string    name&lt;NAME_MAX&gt;;</w:t>
+      </w:r>
+    </w:p>
+    <w:p>
+      <w:pPr>
+        <w:pStyle w:val="ListParagraph"/>
+        <w:spacing w:after="240"/>
+        <w:ind w:left="-720"/>
+        <w:rPr>
+          <w:rFonts w:ascii="Arial" w:eastAsia="Times New Roman" w:hAnsi="Arial" w:cs="Arial"/>
+          <w:color w:val="000000"/>
+          <w:sz w:val="22"/>
+          <w:szCs w:val="22"/>
+        </w:rPr>
+      </w:pPr>
+      <w:r>
+        <w:rPr>
+          <w:rFonts w:ascii="Arial" w:eastAsia="Times New Roman" w:hAnsi="Arial" w:cs="Arial"/>
+          <w:color w:val="000000"/>
+          <w:sz w:val="22"/>
+          <w:szCs w:val="22"/>
+        </w:rPr>
+        <w:t xml:space="preserve">  string    state&lt;STATE_MAX&gt;;</w:t>
+      </w:r>
+    </w:p>
+    <w:p>
+      <w:pPr>
+        <w:pStyle w:val="ListParagraph"/>
+        <w:spacing w:after="240"/>
+        <w:ind w:left="-720"/>
+        <w:rPr>
+          <w:rFonts w:ascii="Arial" w:eastAsia="Times New Roman" w:hAnsi="Arial" w:cs="Arial"/>
+          <w:color w:val="000000"/>
+          <w:sz w:val="22"/>
+          <w:szCs w:val="22"/>
+        </w:rPr>
+      </w:pPr>
+      <w:r>
+        <w:rPr>
+          <w:rFonts w:ascii="Arial" w:eastAsia="Times New Roman" w:hAnsi="Arial" w:cs="Arial"/>
+          <w:color w:val="000000"/>
+          <w:sz w:val="22"/>
+          <w:szCs w:val="22"/>
+        </w:rPr>
+        <w:t>};</w:t>
+      </w:r>
+    </w:p>
+    <w:p>
+      <w:pPr>
+        <w:pStyle w:val="ListParagraph"/>
+        <w:spacing w:after="240"/>
+        <w:ind w:left="-720"/>
+        <w:rPr>
+          <w:rFonts w:ascii="Arial" w:eastAsia="Times New Roman" w:hAnsi="Arial" w:cs="Arial"/>
+          <w:color w:val="000000"/>
+          <w:sz w:val="22"/>
+          <w:szCs w:val="22"/>
+        </w:rPr>
+      </w:pPr>
+    </w:p>
+    <w:p>
+      <w:pPr>
+        <w:pStyle w:val="ListParagraph"/>
+        <w:spacing w:after="240"/>
+        <w:ind w:left="-720"/>
+        <w:rPr>
+          <w:rFonts w:ascii="Arial" w:eastAsia="Times New Roman" w:hAnsi="Arial" w:cs="Arial"/>
+          <w:color w:val="000000"/>
+          <w:sz w:val="22"/>
+          <w:szCs w:val="22"/>
+        </w:rPr>
+      </w:pPr>
+      <w:r>
+        <w:rPr>
+          <w:rFonts w:ascii="Arial" w:eastAsia="Times New Roman" w:hAnsi="Arial" w:cs="Arial"/>
+          <w:color w:val="000000"/>
+          <w:sz w:val="22"/>
+          <w:szCs w:val="22"/>
+        </w:rPr>
+        <w:t xml:space="preserve">struct </w:t>
+      </w:r>
+      <w:proofErr w:type="spellStart"/>
+      <w:r>
+        <w:rPr>
+          <w:rFonts w:ascii="Arial" w:eastAsia="Times New Roman" w:hAnsi="Arial" w:cs="Arial"/>
+          <w:color w:val="000000"/>
+          <w:sz w:val="22"/>
+          <w:szCs w:val="22"/>
+        </w:rPr>
+        <w:t>places_res_data</w:t>
+      </w:r>
+      <w:proofErr w:type="spellEnd"/>
+      <w:r>
+        <w:rPr>
+          <w:rFonts w:ascii="Arial" w:eastAsia="Times New Roman" w:hAnsi="Arial" w:cs="Arial"/>
+          <w:color w:val="000000"/>
+          <w:sz w:val="22"/>
+          <w:szCs w:val="22"/>
+        </w:rPr>
+        <w:t xml:space="preserve"> {</w:t>
+      </w:r>
+    </w:p>
+    <w:p>
+      <w:pPr>
+        <w:pStyle w:val="ListParagraph"/>
+        <w:spacing w:after="240"/>
+        <w:ind w:left="-720"/>
+        <w:rPr>
+          <w:rFonts w:ascii="Arial" w:eastAsia="Times New Roman" w:hAnsi="Arial" w:cs="Arial"/>
+          <w:color w:val="000000"/>
+          <w:sz w:val="22"/>
+          <w:szCs w:val="22"/>
+        </w:rPr>
+      </w:pPr>
+      <w:r>
+        <w:rPr>
+          <w:rFonts w:ascii="Arial" w:eastAsia="Times New Roman" w:hAnsi="Arial" w:cs="Arial"/>
+          <w:color w:val="000000"/>
+          <w:sz w:val="22"/>
+          <w:szCs w:val="22"/>
+        </w:rPr>
+        <w:t xml:space="preserve">  place     </w:t>
+      </w:r>
+      <w:proofErr w:type="spellStart"/>
+      <w:r>
+        <w:rPr>
+          <w:rFonts w:ascii="Arial" w:eastAsia="Times New Roman" w:hAnsi="Arial" w:cs="Arial"/>
+          <w:color w:val="000000"/>
+          <w:sz w:val="22"/>
+          <w:szCs w:val="22"/>
+        </w:rPr>
+        <w:t>orig_request</w:t>
+      </w:r>
+      <w:proofErr w:type="spellEnd"/>
+      <w:r>
+        <w:rPr>
+          <w:rFonts w:ascii="Arial" w:eastAsia="Times New Roman" w:hAnsi="Arial" w:cs="Arial"/>
+          <w:color w:val="000000"/>
+          <w:sz w:val="22"/>
+          <w:szCs w:val="22"/>
+        </w:rPr>
+        <w:t>;</w:t>
+      </w:r>
+    </w:p>
+    <w:p>
+      <w:pPr>
+        <w:pStyle w:val="ListParagraph"/>
+        <w:spacing w:after="240"/>
+        <w:ind w:left="-720"/>
+        <w:rPr>
+          <w:rFonts w:ascii="Arial" w:eastAsia="Times New Roman" w:hAnsi="Arial" w:cs="Arial"/>
+          <w:color w:val="000000"/>
+          <w:sz w:val="22"/>
+          <w:szCs w:val="22"/>
+        </w:rPr>
+      </w:pPr>
+      <w:r>
+        <w:rPr>
+          <w:rFonts w:ascii="Arial" w:eastAsia="Times New Roman" w:hAnsi="Arial" w:cs="Arial"/>
+          <w:color w:val="000000"/>
+          <w:sz w:val="22"/>
+          <w:szCs w:val="22"/>
+        </w:rPr>
+        <w:t xml:space="preserve">  airports  results;</w:t>
+      </w:r>
+    </w:p>
+    <w:p>
+      <w:pPr>
+        <w:pStyle w:val="ListParagraph"/>
+        <w:spacing w:after="240"/>
+        <w:ind w:left="-720"/>
+        <w:rPr>
+          <w:rFonts w:ascii="Arial" w:eastAsia="Times New Roman" w:hAnsi="Arial" w:cs="Arial"/>
+          <w:color w:val="000000"/>
+          <w:sz w:val="22"/>
+          <w:szCs w:val="22"/>
+        </w:rPr>
+      </w:pPr>
+      <w:r>
+        <w:rPr>
+          <w:rFonts w:ascii="Arial" w:eastAsia="Times New Roman" w:hAnsi="Arial" w:cs="Arial"/>
+          <w:color w:val="000000"/>
+          <w:sz w:val="22"/>
+          <w:szCs w:val="22"/>
+        </w:rPr>
+        <w:t>};</w:t>
+      </w:r>
+    </w:p>
+    <w:p>
+      <w:pPr>
+        <w:pStyle w:val="ListParagraph"/>
+        <w:spacing w:after="240"/>
+        <w:ind w:left="-720"/>
+        <w:rPr>
+          <w:rFonts w:ascii="Arial" w:eastAsia="Times New Roman" w:hAnsi="Arial" w:cs="Arial"/>
+          <w:color w:val="000000"/>
+          <w:sz w:val="22"/>
+          <w:szCs w:val="22"/>
+        </w:rPr>
+      </w:pPr>
+    </w:p>
+    <w:p>
+      <w:pPr>
+        <w:pStyle w:val="ListParagraph"/>
+        <w:spacing w:after="240"/>
+        <w:ind w:left="-720"/>
+        <w:rPr>
+          <w:rFonts w:ascii="Arial" w:eastAsia="Times New Roman" w:hAnsi="Arial" w:cs="Arial"/>
+          <w:color w:val="000000"/>
+          <w:sz w:val="22"/>
+          <w:szCs w:val="22"/>
+        </w:rPr>
+      </w:pPr>
+      <w:r>
+        <w:rPr>
+          <w:rFonts w:ascii="Arial" w:eastAsia="Times New Roman" w:hAnsi="Arial" w:cs="Arial"/>
+          <w:color w:val="000000"/>
+          <w:sz w:val="22"/>
+          <w:szCs w:val="22"/>
+        </w:rPr>
+        <w:t xml:space="preserve">union </w:t>
+      </w:r>
+      <w:proofErr w:type="spellStart"/>
+      <w:r>
+        <w:rPr>
+          <w:rFonts w:ascii="Arial" w:eastAsia="Times New Roman" w:hAnsi="Arial" w:cs="Arial"/>
+          <w:color w:val="000000"/>
+          <w:sz w:val="22"/>
+          <w:szCs w:val="22"/>
+        </w:rPr>
+        <w:t>places_res</w:t>
+      </w:r>
+      <w:proofErr w:type="spellEnd"/>
+      <w:r>
+        <w:rPr>
+          <w:rFonts w:ascii="Arial" w:eastAsia="Times New Roman" w:hAnsi="Arial" w:cs="Arial"/>
+          <w:color w:val="000000"/>
+          <w:sz w:val="22"/>
+          <w:szCs w:val="22"/>
+        </w:rPr>
+        <w:t xml:space="preserve"> switch(int err) {</w:t>
+      </w:r>
+    </w:p>
+    <w:p>
+      <w:pPr>
+        <w:pStyle w:val="ListParagraph"/>
+        <w:spacing w:after="240"/>
+        <w:ind w:left="-720"/>
+        <w:rPr>
+          <w:rFonts w:ascii="Arial" w:eastAsia="Times New Roman" w:hAnsi="Arial" w:cs="Arial"/>
+          <w:color w:val="000000"/>
+          <w:sz w:val="22"/>
+          <w:szCs w:val="22"/>
+        </w:rPr>
+      </w:pPr>
+      <w:r>
+        <w:rPr>
+          <w:rFonts w:ascii="Arial" w:eastAsia="Times New Roman" w:hAnsi="Arial" w:cs="Arial"/>
+          <w:color w:val="000000"/>
+          <w:sz w:val="22"/>
+          <w:szCs w:val="22"/>
+        </w:rPr>
+        <w:t xml:space="preserve">  case 0:</w:t>
+      </w:r>
+    </w:p>
+    <w:p>
+      <w:pPr>
+        <w:pStyle w:val="ListParagraph"/>
+        <w:spacing w:after="240"/>
+        <w:ind w:left="-720"/>
+        <w:rPr>
+          <w:rFonts w:ascii="Arial" w:eastAsia="Times New Roman" w:hAnsi="Arial" w:cs="Arial"/>
+          <w:color w:val="000000"/>
+          <w:sz w:val="22"/>
+          <w:szCs w:val="22"/>
+        </w:rPr>
+      </w:pPr>
+      <w:r>
+        <w:rPr>
+          <w:rFonts w:ascii="Arial" w:eastAsia="Times New Roman" w:hAnsi="Arial" w:cs="Arial"/>
+          <w:color w:val="000000"/>
+          <w:sz w:val="22"/>
+          <w:szCs w:val="22"/>
+        </w:rPr>
+        <w:t xml:space="preserve">    </w:t>
+      </w:r>
+      <w:proofErr w:type="spellStart"/>
+      <w:r>
+        <w:rPr>
+          <w:rFonts w:ascii="Arial" w:eastAsia="Times New Roman" w:hAnsi="Arial" w:cs="Arial"/>
+          <w:color w:val="000000"/>
+          <w:sz w:val="22"/>
+          <w:szCs w:val="22"/>
+        </w:rPr>
+        <w:t>places_res_data</w:t>
+      </w:r>
+      <w:proofErr w:type="spellEnd"/>
+      <w:r>
+        <w:rPr>
+          <w:rFonts w:ascii="Arial" w:eastAsia="Times New Roman" w:hAnsi="Arial" w:cs="Arial"/>
+          <w:color w:val="000000"/>
+          <w:sz w:val="22"/>
+          <w:szCs w:val="22"/>
+        </w:rPr>
+        <w:t xml:space="preserve"> res;</w:t>
+      </w:r>
+    </w:p>
+    <w:p>
+      <w:pPr>
+        <w:pStyle w:val="ListParagraph"/>
+        <w:spacing w:after="240"/>
+        <w:ind w:left="-720"/>
+        <w:rPr>
+          <w:rFonts w:ascii="Arial" w:eastAsia="Times New Roman" w:hAnsi="Arial" w:cs="Arial"/>
+          <w:color w:val="000000"/>
+          <w:sz w:val="22"/>
+          <w:szCs w:val="22"/>
+        </w:rPr>
+      </w:pPr>
+      <w:r>
+        <w:rPr>
+          <w:rFonts w:ascii="Arial" w:eastAsia="Times New Roman" w:hAnsi="Arial" w:cs="Arial"/>
+          <w:color w:val="000000"/>
+          <w:sz w:val="22"/>
+          <w:szCs w:val="22"/>
+        </w:rPr>
+        <w:t xml:space="preserve">  default:</w:t>
+      </w:r>
+    </w:p>
+    <w:p>
+      <w:pPr>
+        <w:pStyle w:val="ListParagraph"/>
+        <w:spacing w:after="240"/>
+        <w:ind w:left="-720"/>
+        <w:rPr>
+          <w:rFonts w:ascii="Arial" w:eastAsia="Times New Roman" w:hAnsi="Arial" w:cs="Arial"/>
+          <w:color w:val="000000"/>
+          <w:sz w:val="22"/>
+          <w:szCs w:val="22"/>
+        </w:rPr>
+      </w:pPr>
+      <w:r>
+        <w:rPr>
+          <w:rFonts w:ascii="Arial" w:eastAsia="Times New Roman" w:hAnsi="Arial" w:cs="Arial"/>
+          <w:color w:val="000000"/>
+          <w:sz w:val="22"/>
+          <w:szCs w:val="22"/>
+        </w:rPr>
+        <w:t xml:space="preserve">    string </w:t>
+      </w:r>
+      <w:proofErr w:type="spellStart"/>
+      <w:r>
+        <w:rPr>
+          <w:rFonts w:ascii="Arial" w:eastAsia="Times New Roman" w:hAnsi="Arial" w:cs="Arial"/>
+          <w:color w:val="000000"/>
+          <w:sz w:val="22"/>
+          <w:szCs w:val="22"/>
+        </w:rPr>
+        <w:t>err_msg</w:t>
+      </w:r>
+      <w:proofErr w:type="spellEnd"/>
+      <w:r>
+        <w:rPr>
+          <w:rFonts w:ascii="Arial" w:eastAsia="Times New Roman" w:hAnsi="Arial" w:cs="Arial"/>
+          <w:color w:val="000000"/>
+          <w:sz w:val="22"/>
+          <w:szCs w:val="22"/>
+        </w:rPr>
+        <w:t>&lt;ERR_MSG&gt;;</w:t>
+      </w:r>
+    </w:p>
+    <w:p>
+      <w:pPr>
+        <w:pStyle w:val="ListParagraph"/>
+        <w:spacing w:after="240"/>
+        <w:ind w:left="-720"/>
+        <w:rPr>
+          <w:rFonts w:ascii="Arial" w:eastAsia="Times New Roman" w:hAnsi="Arial" w:cs="Arial"/>
+          <w:color w:val="000000"/>
+          <w:sz w:val="22"/>
+          <w:szCs w:val="22"/>
+        </w:rPr>
+      </w:pPr>
+      <w:r>
+        <w:rPr>
+          <w:rFonts w:ascii="Arial" w:eastAsia="Times New Roman" w:hAnsi="Arial" w:cs="Arial"/>
+          <w:color w:val="000000"/>
+          <w:sz w:val="22"/>
+          <w:szCs w:val="22"/>
+        </w:rPr>
+        <w:t>};</w:t>
+      </w:r>
+    </w:p>
+    <w:p>
+      <w:pPr>
+        <w:pStyle w:val="ListParagraph"/>
+        <w:spacing w:after="240"/>
+        <w:ind w:left="-720"/>
+        <w:rPr>
+          <w:rFonts w:ascii="Arial" w:eastAsia="Times New Roman" w:hAnsi="Arial" w:cs="Arial"/>
+          <w:color w:val="000000"/>
+          <w:sz w:val="22"/>
+          <w:szCs w:val="22"/>
+        </w:rPr>
+      </w:pPr>
+    </w:p>
+    <w:p>
+      <w:pPr>
+        <w:pStyle w:val="ListParagraph"/>
+        <w:spacing w:after="240"/>
+        <w:ind w:left="-720"/>
+        <w:rPr>
+          <w:rFonts w:ascii="Arial" w:eastAsia="Times New Roman" w:hAnsi="Arial" w:cs="Arial"/>
+          <w:color w:val="000000"/>
+          <w:sz w:val="22"/>
+          <w:szCs w:val="22"/>
+        </w:rPr>
+      </w:pPr>
+      <w:r>
+        <w:rPr>
+          <w:rFonts w:ascii="Arial" w:eastAsia="Times New Roman" w:hAnsi="Arial" w:cs="Arial"/>
+          <w:color w:val="000000"/>
+          <w:sz w:val="22"/>
+          <w:szCs w:val="22"/>
+        </w:rPr>
+        <w:t>program PLACES_PROG {</w:t>
+      </w:r>
+    </w:p>
+    <w:p>
+      <w:pPr>
+        <w:pStyle w:val="ListParagraph"/>
+        <w:spacing w:after="240"/>
+        <w:ind w:left="-720"/>
+        <w:rPr>
+          <w:rFonts w:ascii="Arial" w:eastAsia="Times New Roman" w:hAnsi="Arial" w:cs="Arial"/>
+          <w:color w:val="000000"/>
+          <w:sz w:val="22"/>
+          <w:szCs w:val="22"/>
+        </w:rPr>
+      </w:pPr>
+      <w:r>
+        <w:rPr>
+          <w:rFonts w:ascii="Arial" w:eastAsia="Times New Roman" w:hAnsi="Arial" w:cs="Arial"/>
+          <w:color w:val="000000"/>
+          <w:sz w:val="22"/>
+          <w:szCs w:val="22"/>
+        </w:rPr>
+        <w:t xml:space="preserve">  version PLACES_VERS {</w:t>
+      </w:r>
+    </w:p>
+    <w:p>
+      <w:pPr>
+        <w:pStyle w:val="ListParagraph"/>
+        <w:spacing w:after="240"/>
+        <w:ind w:left="-720"/>
+        <w:rPr>
+          <w:rFonts w:ascii="Arial" w:eastAsia="Times New Roman" w:hAnsi="Arial" w:cs="Arial"/>
+          <w:color w:val="000000"/>
+          <w:sz w:val="22"/>
+          <w:szCs w:val="22"/>
+        </w:rPr>
+      </w:pPr>
+      <w:r>
+        <w:rPr>
+          <w:rFonts w:ascii="Arial" w:eastAsia="Times New Roman" w:hAnsi="Arial" w:cs="Arial"/>
+          <w:color w:val="000000"/>
+          <w:sz w:val="22"/>
+          <w:szCs w:val="22"/>
+        </w:rPr>
+        <w:t xml:space="preserve">    </w:t>
+      </w:r>
+      <w:proofErr w:type="spellStart"/>
+      <w:r>
+        <w:rPr>
+          <w:rFonts w:ascii="Arial" w:eastAsia="Times New Roman" w:hAnsi="Arial" w:cs="Arial"/>
+          <w:color w:val="000000"/>
+          <w:sz w:val="22"/>
+          <w:szCs w:val="22"/>
+        </w:rPr>
+        <w:t>places_res</w:t>
+      </w:r>
+      <w:proofErr w:type="spellEnd"/>
+      <w:r>
+        <w:rPr>
+          <w:rFonts w:ascii="Arial" w:eastAsia="Times New Roman" w:hAnsi="Arial" w:cs="Arial"/>
+          <w:color w:val="000000"/>
+          <w:sz w:val="22"/>
+          <w:szCs w:val="22"/>
+        </w:rPr>
+        <w:t xml:space="preserve"> PLACES_QRY(</w:t>
+      </w:r>
+      <w:proofErr w:type="spellStart"/>
+      <w:r>
+        <w:rPr>
+          <w:rFonts w:ascii="Arial" w:eastAsia="Times New Roman" w:hAnsi="Arial" w:cs="Arial"/>
+          <w:color w:val="000000"/>
+          <w:sz w:val="22"/>
+          <w:szCs w:val="22"/>
+        </w:rPr>
+        <w:t>places_req</w:t>
+      </w:r>
+      <w:proofErr w:type="spellEnd"/>
+      <w:r>
+        <w:rPr>
+          <w:rFonts w:ascii="Arial" w:eastAsia="Times New Roman" w:hAnsi="Arial" w:cs="Arial"/>
+          <w:color w:val="000000"/>
+          <w:sz w:val="22"/>
+          <w:szCs w:val="22"/>
+        </w:rPr>
+        <w:t>) = 1;</w:t>
+      </w:r>
+    </w:p>
+    <w:p>
+      <w:pPr>
+        <w:pStyle w:val="ListParagraph"/>
+        <w:spacing w:after="240"/>
+        <w:ind w:left="-720"/>
+        <w:rPr>
+          <w:rFonts w:ascii="Arial" w:eastAsia="Times New Roman" w:hAnsi="Arial" w:cs="Arial"/>
+          <w:color w:val="000000"/>
+          <w:sz w:val="22"/>
+          <w:szCs w:val="22"/>
+        </w:rPr>
+      </w:pPr>
+      <w:r>
+        <w:rPr>
+          <w:rFonts w:ascii="Arial" w:eastAsia="Times New Roman" w:hAnsi="Arial" w:cs="Arial"/>
+          <w:color w:val="000000"/>
+          <w:sz w:val="22"/>
+          <w:szCs w:val="22"/>
+        </w:rPr>
+        <w:t xml:space="preserve">  } = 1;</w:t>
+      </w:r>
+    </w:p>
+    <w:p>
+      <w:pPr>
+        <w:pStyle w:val="ListParagraph"/>
+        <w:spacing w:after="240"/>
+        <w:ind w:left="-720"/>
+        <w:rPr>
+          <w:rFonts w:ascii="Arial" w:eastAsia="Times New Roman" w:hAnsi="Arial" w:cs="Arial"/>
+          <w:color w:val="000000"/>
+          <w:sz w:val="22"/>
+          <w:szCs w:val="22"/>
+        </w:rPr>
+      </w:pPr>
+      <w:r>
+        <w:rPr>
+          <w:rFonts w:ascii="Arial" w:eastAsia="Times New Roman" w:hAnsi="Arial" w:cs="Arial"/>
+          <w:color w:val="000000"/>
+          <w:sz w:val="22"/>
+          <w:szCs w:val="22"/>
+        </w:rPr>
+        <w:t>} = 0x27699174;</w:t>
+      </w:r>
+    </w:p>
+    <w:p>
+      <w:pPr>
+        <w:pStyle w:val="ListParagraph"/>
+        <w:spacing w:after="240"/>
+        <w:ind w:left="-720"/>
+        <w:rPr>
+          <w:rFonts w:ascii="Arial" w:eastAsia="Times New Roman" w:hAnsi="Arial" w:cs="Arial"/>
+          <w:color w:val="000000"/>
+          <w:sz w:val="22"/>
+          <w:szCs w:val="22"/>
+        </w:rPr>
+      </w:pPr>
+    </w:p>
+    <w:p>
+      <w:pPr>
+        <w:pStyle w:val="ListParagraph"/>
+        <w:spacing w:after="240"/>
+        <w:ind w:left="-720"/>
+        <w:rPr>
+          <w:rFonts w:ascii="Arial" w:eastAsia="Times New Roman" w:hAnsi="Arial" w:cs="Arial"/>
+          <w:color w:val="000000"/>
+          <w:sz w:val="22"/>
+          <w:szCs w:val="22"/>
+        </w:rPr>
+      </w:pPr>
+      <w:r>
+        <w:rPr>
+          <w:rFonts w:ascii="Arial" w:eastAsia="Times New Roman" w:hAnsi="Arial" w:cs="Arial"/>
+          <w:color w:val="000000"/>
+          <w:sz w:val="22"/>
+          <w:szCs w:val="22"/>
+        </w:rPr>
+        <w:t xml:space="preserve"> </w:t>
+      </w:r>
+    </w:p>
+    <w:p>
+      <w:pPr>
+        <w:pStyle w:val="ListParagraph"/>
+        <w:spacing w:after="240"/>
+        <w:ind w:left="-720"/>
+        <w:rPr>
+          <w:rFonts w:ascii="Arial" w:eastAsia="Times New Roman" w:hAnsi="Arial" w:cs="Arial"/>
+          <w:color w:val="000000"/>
+          <w:sz w:val="22"/>
+          <w:szCs w:val="22"/>
+        </w:rPr>
+      </w:pPr>
+      <w:r>
+        <w:rPr>
+          <w:rFonts w:ascii="Arial" w:eastAsia="Times New Roman" w:hAnsi="Arial" w:cs="Arial"/>
+          <w:color w:val="000000"/>
+          <w:sz w:val="22"/>
+          <w:szCs w:val="22"/>
+        </w:rPr>
+        <w:lastRenderedPageBreak/>
+        <w:t>/******************************************************************************</w:t>
+      </w:r>
+    </w:p>
+    <w:p>
+      <w:pPr>
+        <w:pStyle w:val="ListParagraph"/>
+        <w:spacing w:after="240"/>
+        <w:ind w:left="-720"/>
+        <w:rPr>
+          <w:rFonts w:ascii="Arial" w:eastAsia="Times New Roman" w:hAnsi="Arial" w:cs="Arial"/>
+          <w:color w:val="000000"/>
+          <w:sz w:val="22"/>
+          <w:szCs w:val="22"/>
+        </w:rPr>
+      </w:pPr>
+      <w:r>
+        <w:rPr>
+          <w:rFonts w:ascii="Arial" w:eastAsia="Times New Roman" w:hAnsi="Arial" w:cs="Arial"/>
+          <w:color w:val="000000"/>
+          <w:sz w:val="22"/>
+          <w:szCs w:val="22"/>
+        </w:rPr>
+        <w:t xml:space="preserve"> * Airports server</w:t>
+      </w:r>
+    </w:p>
+    <w:p>
+      <w:pPr>
+        <w:pStyle w:val="ListParagraph"/>
+        <w:spacing w:after="240"/>
+        <w:ind w:left="-720"/>
+        <w:rPr>
+          <w:rFonts w:ascii="Arial" w:eastAsia="Times New Roman" w:hAnsi="Arial" w:cs="Arial"/>
+          <w:color w:val="000000"/>
+          <w:sz w:val="22"/>
+          <w:szCs w:val="22"/>
+        </w:rPr>
+      </w:pPr>
+      <w:r>
+        <w:rPr>
+          <w:rFonts w:ascii="Arial" w:eastAsia="Times New Roman" w:hAnsi="Arial" w:cs="Arial"/>
+          <w:color w:val="000000"/>
+          <w:sz w:val="22"/>
+          <w:szCs w:val="22"/>
+        </w:rPr>
+        <w:t xml:space="preserve"> ******************************************************************************/</w:t>
+      </w:r>
+    </w:p>
+    <w:p>
+      <w:pPr>
+        <w:pStyle w:val="ListParagraph"/>
+        <w:spacing w:after="240"/>
+        <w:ind w:left="-720"/>
+        <w:rPr>
+          <w:rFonts w:ascii="Arial" w:eastAsia="Times New Roman" w:hAnsi="Arial" w:cs="Arial"/>
+          <w:color w:val="000000"/>
+          <w:sz w:val="22"/>
+          <w:szCs w:val="22"/>
+        </w:rPr>
+      </w:pPr>
+      <w:r>
+        <w:rPr>
+          <w:rFonts w:ascii="Arial" w:eastAsia="Times New Roman" w:hAnsi="Arial" w:cs="Arial"/>
+          <w:color w:val="000000"/>
+          <w:sz w:val="22"/>
+          <w:szCs w:val="22"/>
+        </w:rPr>
+        <w:t>struct airport {</w:t>
+      </w:r>
+    </w:p>
+    <w:p>
+      <w:pPr>
+        <w:pStyle w:val="ListParagraph"/>
+        <w:spacing w:after="240"/>
+        <w:ind w:left="-720"/>
+        <w:rPr>
+          <w:rFonts w:ascii="Arial" w:eastAsia="Times New Roman" w:hAnsi="Arial" w:cs="Arial"/>
+          <w:color w:val="000000"/>
+          <w:sz w:val="22"/>
+          <w:szCs w:val="22"/>
+        </w:rPr>
+      </w:pPr>
+      <w:r>
+        <w:rPr>
+          <w:rFonts w:ascii="Arial" w:eastAsia="Times New Roman" w:hAnsi="Arial" w:cs="Arial"/>
+          <w:color w:val="000000"/>
+          <w:sz w:val="22"/>
+          <w:szCs w:val="22"/>
+        </w:rPr>
+        <w:t xml:space="preserve">  location  loc;</w:t>
+      </w:r>
+    </w:p>
+    <w:p>
+      <w:pPr>
+        <w:pStyle w:val="ListParagraph"/>
+        <w:spacing w:after="240"/>
+        <w:ind w:left="-720"/>
+        <w:rPr>
+          <w:rFonts w:ascii="Arial" w:eastAsia="Times New Roman" w:hAnsi="Arial" w:cs="Arial"/>
+          <w:color w:val="000000"/>
+          <w:sz w:val="22"/>
+          <w:szCs w:val="22"/>
+        </w:rPr>
+      </w:pPr>
+      <w:r>
+        <w:rPr>
+          <w:rFonts w:ascii="Arial" w:eastAsia="Times New Roman" w:hAnsi="Arial" w:cs="Arial"/>
+          <w:color w:val="000000"/>
+          <w:sz w:val="22"/>
+          <w:szCs w:val="22"/>
+        </w:rPr>
+        <w:t xml:space="preserve">  double    </w:t>
+      </w:r>
+      <w:proofErr w:type="spellStart"/>
+      <w:r>
+        <w:rPr>
+          <w:rFonts w:ascii="Arial" w:eastAsia="Times New Roman" w:hAnsi="Arial" w:cs="Arial"/>
+          <w:color w:val="000000"/>
+          <w:sz w:val="22"/>
+          <w:szCs w:val="22"/>
+        </w:rPr>
+        <w:t>dist</w:t>
+      </w:r>
+      <w:proofErr w:type="spellEnd"/>
+      <w:r>
+        <w:rPr>
+          <w:rFonts w:ascii="Arial" w:eastAsia="Times New Roman" w:hAnsi="Arial" w:cs="Arial"/>
+          <w:color w:val="000000"/>
+          <w:sz w:val="22"/>
+          <w:szCs w:val="22"/>
+        </w:rPr>
+        <w:t>;</w:t>
+      </w:r>
+    </w:p>
+    <w:p>
+      <w:pPr>
+        <w:pStyle w:val="ListParagraph"/>
+        <w:spacing w:after="240"/>
+        <w:ind w:left="-720"/>
+        <w:rPr>
+          <w:rFonts w:ascii="Arial" w:eastAsia="Times New Roman" w:hAnsi="Arial" w:cs="Arial"/>
+          <w:color w:val="000000"/>
+          <w:sz w:val="22"/>
+          <w:szCs w:val="22"/>
+        </w:rPr>
+      </w:pPr>
+      <w:r>
+        <w:rPr>
+          <w:rFonts w:ascii="Arial" w:eastAsia="Times New Roman" w:hAnsi="Arial" w:cs="Arial"/>
+          <w:color w:val="000000"/>
+          <w:sz w:val="22"/>
+          <w:szCs w:val="22"/>
+        </w:rPr>
+        <w:t xml:space="preserve">  string    code&lt;AIR_CODE&gt;;</w:t>
+      </w:r>
+    </w:p>
+    <w:p>
+      <w:pPr>
+        <w:pStyle w:val="ListParagraph"/>
+        <w:spacing w:after="240"/>
+        <w:ind w:left="-720"/>
+        <w:rPr>
+          <w:rFonts w:ascii="Arial" w:eastAsia="Times New Roman" w:hAnsi="Arial" w:cs="Arial"/>
+          <w:color w:val="000000"/>
+          <w:sz w:val="22"/>
+          <w:szCs w:val="22"/>
+        </w:rPr>
+      </w:pPr>
+      <w:r>
+        <w:rPr>
+          <w:rFonts w:ascii="Arial" w:eastAsia="Times New Roman" w:hAnsi="Arial" w:cs="Arial"/>
+          <w:color w:val="000000"/>
+          <w:sz w:val="22"/>
+          <w:szCs w:val="22"/>
+        </w:rPr>
+        <w:t xml:space="preserve">  string    name&lt;NAME_MAX&gt;;</w:t>
+      </w:r>
+    </w:p>
+    <w:p>
+      <w:pPr>
+        <w:pStyle w:val="ListParagraph"/>
+        <w:spacing w:after="240"/>
+        <w:ind w:left="-720"/>
+        <w:rPr>
+          <w:rFonts w:ascii="Arial" w:eastAsia="Times New Roman" w:hAnsi="Arial" w:cs="Arial"/>
+          <w:color w:val="000000"/>
+          <w:sz w:val="22"/>
+          <w:szCs w:val="22"/>
+        </w:rPr>
+      </w:pPr>
+      <w:r>
+        <w:rPr>
+          <w:rFonts w:ascii="Arial" w:eastAsia="Times New Roman" w:hAnsi="Arial" w:cs="Arial"/>
+          <w:color w:val="000000"/>
+          <w:sz w:val="22"/>
+          <w:szCs w:val="22"/>
+        </w:rPr>
+        <w:t xml:space="preserve">  string    state&lt;STATE_MAX&gt;;</w:t>
+      </w:r>
+    </w:p>
+    <w:p>
+      <w:pPr>
+        <w:pStyle w:val="ListParagraph"/>
+        <w:spacing w:after="240"/>
+        <w:ind w:left="-720"/>
+        <w:rPr>
+          <w:rFonts w:ascii="Arial" w:eastAsia="Times New Roman" w:hAnsi="Arial" w:cs="Arial"/>
+          <w:color w:val="000000"/>
+          <w:sz w:val="22"/>
+          <w:szCs w:val="22"/>
+        </w:rPr>
+      </w:pPr>
+      <w:r>
+        <w:rPr>
+          <w:rFonts w:ascii="Arial" w:eastAsia="Times New Roman" w:hAnsi="Arial" w:cs="Arial"/>
+          <w:color w:val="000000"/>
+          <w:sz w:val="22"/>
+          <w:szCs w:val="22"/>
+        </w:rPr>
+        <w:t>};</w:t>
+      </w:r>
+    </w:p>
+    <w:p>
+      <w:pPr>
+        <w:pStyle w:val="ListParagraph"/>
+        <w:spacing w:after="240"/>
+        <w:ind w:left="-720"/>
+        <w:rPr>
+          <w:rFonts w:ascii="Arial" w:eastAsia="Times New Roman" w:hAnsi="Arial" w:cs="Arial"/>
+          <w:color w:val="000000"/>
+          <w:sz w:val="22"/>
+          <w:szCs w:val="22"/>
+        </w:rPr>
+      </w:pPr>
+    </w:p>
+    <w:p>
+      <w:pPr>
+        <w:pStyle w:val="ListParagraph"/>
+        <w:spacing w:after="240"/>
+        <w:ind w:left="-720"/>
+        <w:rPr>
+          <w:rFonts w:ascii="Arial" w:eastAsia="Times New Roman" w:hAnsi="Arial" w:cs="Arial"/>
+          <w:color w:val="000000"/>
+          <w:sz w:val="22"/>
+          <w:szCs w:val="22"/>
+        </w:rPr>
+      </w:pPr>
+      <w:r>
+        <w:rPr>
+          <w:rFonts w:ascii="Arial" w:eastAsia="Times New Roman" w:hAnsi="Arial" w:cs="Arial"/>
+          <w:color w:val="000000"/>
+          <w:sz w:val="22"/>
+          <w:szCs w:val="22"/>
+        </w:rPr>
+        <w:t>typedef airport airports[N_RESULTS];</w:t>
+      </w:r>
+    </w:p>
+    <w:p>
+      <w:pPr>
+        <w:pStyle w:val="ListParagraph"/>
+        <w:spacing w:after="240"/>
+        <w:ind w:left="-720"/>
+        <w:rPr>
+          <w:rFonts w:ascii="Arial" w:eastAsia="Times New Roman" w:hAnsi="Arial" w:cs="Arial"/>
+          <w:color w:val="000000"/>
+          <w:sz w:val="22"/>
+          <w:szCs w:val="22"/>
+        </w:rPr>
+      </w:pPr>
+    </w:p>
+    <w:p>
+      <w:pPr>
+        <w:pStyle w:val="ListParagraph"/>
+        <w:spacing w:after="240"/>
+        <w:ind w:left="-720"/>
+        <w:rPr>
+          <w:rFonts w:ascii="Arial" w:eastAsia="Times New Roman" w:hAnsi="Arial" w:cs="Arial"/>
+          <w:color w:val="000000"/>
+          <w:sz w:val="22"/>
+          <w:szCs w:val="22"/>
+        </w:rPr>
+      </w:pPr>
+      <w:r>
+        <w:rPr>
+          <w:rFonts w:ascii="Arial" w:eastAsia="Times New Roman" w:hAnsi="Arial" w:cs="Arial"/>
+          <w:color w:val="000000"/>
+          <w:sz w:val="22"/>
+          <w:szCs w:val="22"/>
+        </w:rPr>
+        <w:t xml:space="preserve">union </w:t>
+      </w:r>
+      <w:proofErr w:type="spellStart"/>
+      <w:r>
+        <w:rPr>
+          <w:rFonts w:ascii="Arial" w:eastAsia="Times New Roman" w:hAnsi="Arial" w:cs="Arial"/>
+          <w:color w:val="000000"/>
+          <w:sz w:val="22"/>
+          <w:szCs w:val="22"/>
+        </w:rPr>
+        <w:t>airports_res</w:t>
+      </w:r>
+      <w:proofErr w:type="spellEnd"/>
+      <w:r>
+        <w:rPr>
+          <w:rFonts w:ascii="Arial" w:eastAsia="Times New Roman" w:hAnsi="Arial" w:cs="Arial"/>
+          <w:color w:val="000000"/>
+          <w:sz w:val="22"/>
+          <w:szCs w:val="22"/>
+        </w:rPr>
+        <w:t xml:space="preserve"> switch(int err) {</w:t>
+      </w:r>
+    </w:p>
+    <w:p>
+      <w:pPr>
+        <w:pStyle w:val="ListParagraph"/>
+        <w:spacing w:after="240"/>
+        <w:ind w:left="-720"/>
+        <w:rPr>
+          <w:rFonts w:ascii="Arial" w:eastAsia="Times New Roman" w:hAnsi="Arial" w:cs="Arial"/>
+          <w:color w:val="000000"/>
+          <w:sz w:val="22"/>
+          <w:szCs w:val="22"/>
+        </w:rPr>
+      </w:pPr>
+      <w:r>
+        <w:rPr>
+          <w:rFonts w:ascii="Arial" w:eastAsia="Times New Roman" w:hAnsi="Arial" w:cs="Arial"/>
+          <w:color w:val="000000"/>
+          <w:sz w:val="22"/>
+          <w:szCs w:val="22"/>
+        </w:rPr>
+        <w:t xml:space="preserve">  case 0:</w:t>
+      </w:r>
+    </w:p>
+    <w:p>
+      <w:pPr>
+        <w:pStyle w:val="ListParagraph"/>
+        <w:spacing w:after="240"/>
+        <w:ind w:left="-720"/>
+        <w:rPr>
+          <w:rFonts w:ascii="Arial" w:eastAsia="Times New Roman" w:hAnsi="Arial" w:cs="Arial"/>
+          <w:color w:val="000000"/>
+          <w:sz w:val="22"/>
+          <w:szCs w:val="22"/>
+        </w:rPr>
+      </w:pPr>
+      <w:r>
+        <w:rPr>
+          <w:rFonts w:ascii="Arial" w:eastAsia="Times New Roman" w:hAnsi="Arial" w:cs="Arial"/>
+          <w:color w:val="000000"/>
+          <w:sz w:val="22"/>
+          <w:szCs w:val="22"/>
+        </w:rPr>
+        <w:t xml:space="preserve">    airports res;</w:t>
+      </w:r>
+    </w:p>
+    <w:p>
+      <w:pPr>
+        <w:pStyle w:val="ListParagraph"/>
+        <w:spacing w:after="240"/>
+        <w:ind w:left="-720"/>
+        <w:rPr>
+          <w:rFonts w:ascii="Arial" w:eastAsia="Times New Roman" w:hAnsi="Arial" w:cs="Arial"/>
+          <w:color w:val="000000"/>
+          <w:sz w:val="22"/>
+          <w:szCs w:val="22"/>
+        </w:rPr>
+      </w:pPr>
+      <w:r>
+        <w:rPr>
+          <w:rFonts w:ascii="Arial" w:eastAsia="Times New Roman" w:hAnsi="Arial" w:cs="Arial"/>
+          <w:color w:val="000000"/>
+          <w:sz w:val="22"/>
+          <w:szCs w:val="22"/>
+        </w:rPr>
+        <w:t xml:space="preserve">  default:</w:t>
+      </w:r>
+    </w:p>
+    <w:p>
+      <w:pPr>
+        <w:pStyle w:val="ListParagraph"/>
+        <w:spacing w:after="240"/>
+        <w:ind w:left="-720"/>
+        <w:rPr>
+          <w:rFonts w:ascii="Arial" w:eastAsia="Times New Roman" w:hAnsi="Arial" w:cs="Arial"/>
+          <w:color w:val="000000"/>
+          <w:sz w:val="22"/>
+          <w:szCs w:val="22"/>
+        </w:rPr>
+      </w:pPr>
+      <w:r>
+        <w:rPr>
+          <w:rFonts w:ascii="Arial" w:eastAsia="Times New Roman" w:hAnsi="Arial" w:cs="Arial"/>
+          <w:color w:val="000000"/>
+          <w:sz w:val="22"/>
+          <w:szCs w:val="22"/>
+        </w:rPr>
+        <w:t xml:space="preserve">    string </w:t>
+      </w:r>
+      <w:proofErr w:type="spellStart"/>
+      <w:r>
+        <w:rPr>
+          <w:rFonts w:ascii="Arial" w:eastAsia="Times New Roman" w:hAnsi="Arial" w:cs="Arial"/>
+          <w:color w:val="000000"/>
+          <w:sz w:val="22"/>
+          <w:szCs w:val="22"/>
+        </w:rPr>
+        <w:t>err_msg</w:t>
+      </w:r>
+      <w:proofErr w:type="spellEnd"/>
+      <w:r>
+        <w:rPr>
+          <w:rFonts w:ascii="Arial" w:eastAsia="Times New Roman" w:hAnsi="Arial" w:cs="Arial"/>
+          <w:color w:val="000000"/>
+          <w:sz w:val="22"/>
+          <w:szCs w:val="22"/>
+        </w:rPr>
+        <w:t>&lt;ERR_MSG&gt;;</w:t>
+      </w:r>
+    </w:p>
+    <w:p>
+      <w:pPr>
+        <w:pStyle w:val="ListParagraph"/>
+        <w:spacing w:after="240"/>
+        <w:ind w:left="-720"/>
+        <w:rPr>
+          <w:rFonts w:ascii="Arial" w:eastAsia="Times New Roman" w:hAnsi="Arial" w:cs="Arial"/>
+          <w:color w:val="000000"/>
+          <w:sz w:val="22"/>
+          <w:szCs w:val="22"/>
+        </w:rPr>
+      </w:pPr>
+      <w:r>
+        <w:rPr>
+          <w:rFonts w:ascii="Arial" w:eastAsia="Times New Roman" w:hAnsi="Arial" w:cs="Arial"/>
+          <w:color w:val="000000"/>
+          <w:sz w:val="22"/>
+          <w:szCs w:val="22"/>
+        </w:rPr>
+        <w:t>};</w:t>
+      </w:r>
+    </w:p>
+    <w:p>
+      <w:pPr>
+        <w:pStyle w:val="ListParagraph"/>
+        <w:spacing w:after="240"/>
+        <w:ind w:left="-720"/>
+        <w:rPr>
+          <w:rFonts w:ascii="Arial" w:eastAsia="Times New Roman" w:hAnsi="Arial" w:cs="Arial"/>
+          <w:color w:val="000000"/>
+          <w:sz w:val="22"/>
+          <w:szCs w:val="22"/>
+        </w:rPr>
+      </w:pPr>
+    </w:p>
+    <w:p>
+      <w:pPr>
+        <w:pStyle w:val="ListParagraph"/>
+        <w:spacing w:after="240"/>
+        <w:ind w:left="-720"/>
+        <w:rPr>
+          <w:rFonts w:ascii="Arial" w:eastAsia="Times New Roman" w:hAnsi="Arial" w:cs="Arial"/>
+          <w:color w:val="000000"/>
+          <w:sz w:val="22"/>
+          <w:szCs w:val="22"/>
+        </w:rPr>
+      </w:pPr>
+      <w:r>
+        <w:rPr>
+          <w:rFonts w:ascii="Arial" w:eastAsia="Times New Roman" w:hAnsi="Arial" w:cs="Arial"/>
+          <w:color w:val="000000"/>
+          <w:sz w:val="22"/>
+          <w:szCs w:val="22"/>
+        </w:rPr>
+        <w:t>program AIRPORTS_PROG {</w:t>
+      </w:r>
+    </w:p>
+    <w:p>
+      <w:pPr>
+        <w:pStyle w:val="ListParagraph"/>
+        <w:spacing w:after="240"/>
+        <w:ind w:left="-720"/>
+        <w:rPr>
+          <w:rFonts w:ascii="Arial" w:eastAsia="Times New Roman" w:hAnsi="Arial" w:cs="Arial"/>
+          <w:color w:val="000000"/>
+          <w:sz w:val="22"/>
+          <w:szCs w:val="22"/>
+        </w:rPr>
+      </w:pPr>
+      <w:r>
+        <w:rPr>
+          <w:rFonts w:ascii="Arial" w:eastAsia="Times New Roman" w:hAnsi="Arial" w:cs="Arial"/>
+          <w:color w:val="000000"/>
+          <w:sz w:val="22"/>
+          <w:szCs w:val="22"/>
+        </w:rPr>
+        <w:t xml:space="preserve">  version AIRPORTS_VERS {</w:t>
+      </w:r>
+    </w:p>
+    <w:p>
+      <w:pPr>
+        <w:pStyle w:val="ListParagraph"/>
+        <w:spacing w:after="240"/>
+        <w:ind w:left="-720"/>
+        <w:rPr>
+          <w:rFonts w:ascii="Arial" w:eastAsia="Times New Roman" w:hAnsi="Arial" w:cs="Arial"/>
+          <w:color w:val="000000"/>
+          <w:sz w:val="22"/>
+          <w:szCs w:val="22"/>
+        </w:rPr>
+      </w:pPr>
+      <w:r>
+        <w:rPr>
+          <w:rFonts w:ascii="Arial" w:eastAsia="Times New Roman" w:hAnsi="Arial" w:cs="Arial"/>
+          <w:color w:val="000000"/>
+          <w:sz w:val="22"/>
+          <w:szCs w:val="22"/>
+        </w:rPr>
+        <w:t xml:space="preserve">    </w:t>
+      </w:r>
+      <w:proofErr w:type="spellStart"/>
+      <w:r>
+        <w:rPr>
+          <w:rFonts w:ascii="Arial" w:eastAsia="Times New Roman" w:hAnsi="Arial" w:cs="Arial"/>
+          <w:color w:val="000000"/>
+          <w:sz w:val="22"/>
+          <w:szCs w:val="22"/>
+        </w:rPr>
+        <w:t>airports_res</w:t>
+      </w:r>
+      <w:proofErr w:type="spellEnd"/>
+      <w:r>
+        <w:rPr>
+          <w:rFonts w:ascii="Arial" w:eastAsia="Times New Roman" w:hAnsi="Arial" w:cs="Arial"/>
+          <w:color w:val="000000"/>
+          <w:sz w:val="22"/>
+          <w:szCs w:val="22"/>
+        </w:rPr>
+        <w:t xml:space="preserve"> AIRPORTS_QRY(location) = 2;</w:t>
+      </w:r>
+    </w:p>
+    <w:p>
+      <w:pPr>
+        <w:pStyle w:val="ListParagraph"/>
+        <w:spacing w:after="240"/>
+        <w:ind w:left="-720"/>
+        <w:rPr>
+          <w:rFonts w:ascii="Arial" w:eastAsia="Times New Roman" w:hAnsi="Arial" w:cs="Arial"/>
+          <w:color w:val="000000"/>
+          <w:sz w:val="22"/>
+          <w:szCs w:val="22"/>
+        </w:rPr>
+      </w:pPr>
+      <w:r>
+        <w:rPr>
+          <w:rFonts w:ascii="Arial" w:eastAsia="Times New Roman" w:hAnsi="Arial" w:cs="Arial"/>
+          <w:color w:val="000000"/>
+          <w:sz w:val="22"/>
+          <w:szCs w:val="22"/>
+        </w:rPr>
+        <w:t xml:space="preserve">  } = 1;</w:t>
+      </w:r>
+    </w:p>
+    <w:p>
+      <w:pPr>
+        <w:pStyle w:val="ListParagraph"/>
+        <w:spacing w:after="240"/>
+        <w:ind w:left="-720"/>
+        <w:rPr>
+          <w:rFonts w:ascii="Arial" w:eastAsia="Times New Roman" w:hAnsi="Arial" w:cs="Arial"/>
+          <w:color w:val="000000"/>
+          <w:sz w:val="22"/>
+          <w:szCs w:val="22"/>
+        </w:rPr>
+      </w:pPr>
+      <w:r>
+        <w:rPr>
+          <w:rFonts w:ascii="Arial" w:eastAsia="Times New Roman" w:hAnsi="Arial" w:cs="Arial"/>
+          <w:color w:val="000000"/>
+          <w:sz w:val="22"/>
+          <w:szCs w:val="22"/>
+        </w:rPr>
+        <w:t>} = 0x37699174;</w:t>
+      </w:r>
+    </w:p>
+    <w:p>
+      <w:pPr>
+        <w:rPr>
+          <w:rFonts w:ascii="Times New Roman" w:eastAsia="Times New Roman" w:hAnsi="Times New Roman" w:cs="Times New Roman"/>
+        </w:rPr>
+      </w:pPr>
+      <w:r>
+        <w:rPr>
+          <w:rFonts w:ascii="Times New Roman" w:eastAsia="Times New Roman" w:hAnsi="Times New Roman" w:cs="Times New Roman"/>
+        </w:rPr>
+        <w:br w:type="page"/>
+      </w:r>
+    </w:p>
+    <w:p>
+      <w:r>
         <w:rPr>
           <w:b/>
           <w:bCs/>
           <w:u w:val="single"/>
         </w:rPr>
-      </w:pPr>
-    </w:p>
-    <w:p>
-      <w:pPr>
-        <w:rPr>
-          <w:b/>
-          <w:bCs/>
-          <w:u w:val="single"/>
-        </w:rPr>
-      </w:pPr>
-    </w:p>
-    <w:p>
-      <w:pPr>
-        <w:rPr>
-          <w:b/>
-          <w:bCs/>
-          <w:u w:val="single"/>
-        </w:rPr>
-      </w:pPr>
-    </w:p>
-    <w:p>
-      <w:pPr>
-        <w:rPr>
-          <w:b/>
-          <w:bCs/>
-          <w:u w:val="single"/>
-        </w:rPr>
-      </w:pPr>
-    </w:p>
-    <w:p>
-      <w:pPr>
-        <w:rPr>
-          <w:b/>
-          <w:bCs/>
-          <w:u w:val="single"/>
-        </w:rPr>
-      </w:pPr>
-    </w:p>
-    <w:p>
-      <w:pPr>
-        <w:rPr>
-          <w:b/>
-          <w:bCs/>
-          <w:u w:val="single"/>
-        </w:rPr>
-      </w:pPr>
-    </w:p>
-    <w:p>
-      <w:pPr>
-        <w:rPr>
-          <w:b/>
-          <w:bCs/>
-          <w:u w:val="single"/>
-        </w:rPr>
-      </w:pPr>
-    </w:p>
-    <w:p>
-      <w:pPr>
-        <w:rPr>
-          <w:b/>
-          <w:bCs/>
-          <w:u w:val="single"/>
-        </w:rPr>
-      </w:pPr>
-    </w:p>
-    <w:p>
-      <w:pPr>
-        <w:rPr>
-          <w:b/>
-          <w:bCs/>
-          <w:u w:val="single"/>
-        </w:rPr>
-      </w:pPr>
-    </w:p>
-    <w:p>
-      <w:pPr>
-        <w:rPr>
-          <w:b/>
-          <w:bCs/>
-          <w:u w:val="single"/>
-        </w:rPr>
-      </w:pPr>
-    </w:p>
-    <w:p>
-      <w:pPr>
-        <w:rPr>
-          <w:b/>
-          <w:bCs/>
-          <w:u w:val="single"/>
-        </w:rPr>
-      </w:pPr>
-    </w:p>
-    <w:p>
-      <w:pPr>
-        <w:rPr>
-          <w:b/>
-          <w:bCs/>
-          <w:u w:val="single"/>
-        </w:rPr>
-      </w:pPr>
-    </w:p>
-    <w:p>
-      <w:r>
-        <w:rPr>
-          <w:b/>
-          <w:bCs/>
-          <w:u w:val="single"/>
-        </w:rPr>
         <w:lastRenderedPageBreak/>
         <w:t>Grading Criteria (REMOVE BEFORE SUBMISSION):</w:t>
       </w:r>
@@ -664,6 +2668,9 @@
         <w:tab/>
       </w:r>
       <w:r>
+        <w:rPr>
+          <w:noProof/>
+        </w:rPr>
         <w:drawing>
           <wp:inline distT="0" distB="0" distL="0" distR="0" wp14:anchorId="4E8BBF80" wp14:editId="290C7DB8">
             <wp:extent cx="5943600" cy="2107565"/>
@@ -893,6 +2900,118 @@
 <file path=word/numbering.xml><?xml version="1.0" encoding="utf-8"?>
 <w:numbering xmlns:wpc="http://schemas.microsoft.com/office/word/2010/wordprocessingCanvas" xmlns:cx="http://schemas.microsoft.com/office/drawing/2014/chartex" xmlns:cx1="http://schemas.microsoft.com/office/drawing/2015/9/8/chartex" xmlns:cx2="http://schemas.microsoft.com/office/drawing/2015/10/21/chartex" xmlns:cx3="http://schemas.microsoft.com/office/drawing/2016/5/9/chartex" xmlns:cx4="http://schemas.microsoft.com/office/drawing/2016/5/10/chartex" xmlns:cx5="http://schemas.microsoft.com/office/drawing/2016/5/11/chartex" xmlns:cx6="http://schemas.microsoft.com/office/drawing/2016/5/12/chartex" xmlns:cx7="http://schemas.microsoft.com/office/drawing/2016/5/13/chartex" xmlns:cx8="http://schemas.microsoft.com/office/drawing/2016/5/14/chartex" xmlns:mc="http://schemas.openxmlformats.org/markup-compatibility/2006" xmlns:aink="http://schemas.microsoft.com/office/drawing/2016/ink" xmlns:am3d="http://schemas.microsoft.com/office/drawing/2017/model3d" xmlns:o="urn:schemas-microsoft-com:office:office" xmlns:r="http://schemas.openxmlformats.org/officeDocument/2006/relationships" xmlns:m="http://schemas.openxmlformats.org/officeDocument/2006/math" xmlns:v="urn:schemas-microsoft-com:vml" xmlns:wp14="http://schemas.microsoft.com/office/word/2010/wordprocessingDrawing" xmlns:wp="http://schemas.openxmlformats.org/drawingml/2006/wordprocessingDrawing" xmlns:w10="urn:schemas-microsoft-com:office:word" xmlns:w="http://schemas.openxmlformats.org/wordprocessingml/2006/main" xmlns:w14="http://schemas.microsoft.com/office/word/2010/wordml" xmlns:w15="http://schemas.microsoft.com/office/word/2012/wordml" xmlns:w16cex="http://schemas.microsoft.com/office/word/2018/wordml/cex" xmlns:w16cid="http://schemas.microsoft.com/office/word/2016/wordml/cid" xmlns:w16="http://schemas.microsoft.com/office/word/2018/wordml" xmlns:w16se="http://schemas.microsoft.com/office/word/2015/wordml/symex" xmlns:wpg="http://schemas.microsoft.com/office/word/2010/wordprocessingGroup" xmlns:wpi="http://schemas.microsoft.com/office/word/2010/wordprocessingInk" xmlns:wne="http://schemas.microsoft.com/office/word/2006/wordml" xmlns:wps="http://schemas.microsoft.com/office/word/2010/wordprocessingShape" mc:Ignorable="w14 w15 w16se w16cid w16 w16cex wp14">
   <w:abstractNum w:abstractNumId="0" w15:restartNumberingAfterBreak="0">
+    <w:nsid w:val="3C624C8D"/>
+    <w:multiLevelType w:val="hybridMultilevel"/>
+    <w:tmpl w:val="B0A63C2C"/>
+    <w:lvl w:ilvl="0" w:tplc="BEAEC5CC">
+      <w:numFmt w:val="bullet"/>
+      <w:lvlText w:val=""/>
+      <w:lvlJc w:val="left"/>
+      <w:pPr>
+        <w:ind w:left="1080" w:hanging="360"/>
+      </w:pPr>
+      <w:rPr>
+        <w:rFonts w:ascii="Symbol" w:eastAsia="Times New Roman" w:hAnsi="Symbol" w:cs="Times New Roman" w:hint="default"/>
+      </w:rPr>
+    </w:lvl>
+    <w:lvl w:ilvl="1" w:tplc="04090003" w:tentative="1">
+      <w:start w:val="1"/>
+      <w:numFmt w:val="bullet"/>
+      <w:lvlText w:val="o"/>
+      <w:lvlJc w:val="left"/>
+      <w:pPr>
+        <w:ind w:left="1800" w:hanging="360"/>
+      </w:pPr>
+      <w:rPr>
+        <w:rFonts w:ascii="Courier New" w:hAnsi="Courier New" w:cs="Courier New" w:hint="default"/>
+      </w:rPr>
+    </w:lvl>
+    <w:lvl w:ilvl="2" w:tplc="04090005" w:tentative="1">
+      <w:start w:val="1"/>
+      <w:numFmt w:val="bullet"/>
+      <w:lvlText w:val=""/>
+      <w:lvlJc w:val="left"/>
+      <w:pPr>
+        <w:ind w:left="2520" w:hanging="360"/>
+      </w:pPr>
+      <w:rPr>
+        <w:rFonts w:ascii="Wingdings" w:hAnsi="Wingdings" w:hint="default"/>
+      </w:rPr>
+    </w:lvl>
+    <w:lvl w:ilvl="3" w:tplc="04090001" w:tentative="1">
+      <w:start w:val="1"/>
+      <w:numFmt w:val="bullet"/>
+      <w:lvlText w:val=""/>
+      <w:lvlJc w:val="left"/>
+      <w:pPr>
+        <w:ind w:left="3240" w:hanging="360"/>
+      </w:pPr>
+      <w:rPr>
+        <w:rFonts w:ascii="Symbol" w:hAnsi="Symbol" w:hint="default"/>
+      </w:rPr>
+    </w:lvl>
+    <w:lvl w:ilvl="4" w:tplc="04090003" w:tentative="1">
+      <w:start w:val="1"/>
+      <w:numFmt w:val="bullet"/>
+      <w:lvlText w:val="o"/>
+      <w:lvlJc w:val="left"/>
+      <w:pPr>
+        <w:ind w:left="3960" w:hanging="360"/>
+      </w:pPr>
+      <w:rPr>
+        <w:rFonts w:ascii="Courier New" w:hAnsi="Courier New" w:cs="Courier New" w:hint="default"/>
+      </w:rPr>
+    </w:lvl>
+    <w:lvl w:ilvl="5" w:tplc="04090005" w:tentative="1">
+      <w:start w:val="1"/>
+      <w:numFmt w:val="bullet"/>
+      <w:lvlText w:val=""/>
+      <w:lvlJc w:val="left"/>
+      <w:pPr>
+        <w:ind w:left="4680" w:hanging="360"/>
+      </w:pPr>
+      <w:rPr>
+        <w:rFonts w:ascii="Wingdings" w:hAnsi="Wingdings" w:hint="default"/>
+      </w:rPr>
+    </w:lvl>
+    <w:lvl w:ilvl="6" w:tplc="04090001" w:tentative="1">
+      <w:start w:val="1"/>
+      <w:numFmt w:val="bullet"/>
+      <w:lvlText w:val=""/>
+      <w:lvlJc w:val="left"/>
+      <w:pPr>
+        <w:ind w:left="5400" w:hanging="360"/>
+      </w:pPr>
+      <w:rPr>
+        <w:rFonts w:ascii="Symbol" w:hAnsi="Symbol" w:hint="default"/>
+      </w:rPr>
+    </w:lvl>
+    <w:lvl w:ilvl="7" w:tplc="04090003" w:tentative="1">
+      <w:start w:val="1"/>
+      <w:numFmt w:val="bullet"/>
+      <w:lvlText w:val="o"/>
+      <w:lvlJc w:val="left"/>
+      <w:pPr>
+        <w:ind w:left="6120" w:hanging="360"/>
+      </w:pPr>
+      <w:rPr>
+        <w:rFonts w:ascii="Courier New" w:hAnsi="Courier New" w:cs="Courier New" w:hint="default"/>
+      </w:rPr>
+    </w:lvl>
+    <w:lvl w:ilvl="8" w:tplc="04090005" w:tentative="1">
+      <w:start w:val="1"/>
+      <w:numFmt w:val="bullet"/>
+      <w:lvlText w:val=""/>
+      <w:lvlJc w:val="left"/>
+      <w:pPr>
+        <w:ind w:left="6840" w:hanging="360"/>
+      </w:pPr>
+      <w:rPr>
+        <w:rFonts w:ascii="Wingdings" w:hAnsi="Wingdings" w:hint="default"/>
+      </w:rPr>
+    </w:lvl>
+  </w:abstractNum>
+  <w:abstractNum w:abstractNumId="1" w15:restartNumberingAfterBreak="0">
     <w:nsid w:val="3D0E79C1"/>
     <w:multiLevelType w:val="multilevel"/>
     <w:tmpl w:val="76F87786"/>
@@ -1042,10 +3161,10 @@
     </w:lvl>
   </w:abstractNum>
   <w:num w:numId="1">
-    <w:abstractNumId w:val="0"/>
+    <w:abstractNumId w:val="1"/>
   </w:num>
   <w:num w:numId="2">
-    <w:abstractNumId w:val="0"/>
+    <w:abstractNumId w:val="1"/>
     <w:lvlOverride w:ilvl="1">
       <w:lvl w:ilvl="1">
         <w:numFmt w:val="bullet"/>
@@ -1065,7 +3184,7 @@
     </w:lvlOverride>
   </w:num>
   <w:num w:numId="3">
-    <w:abstractNumId w:val="0"/>
+    <w:abstractNumId w:val="1"/>
     <w:lvlOverride w:ilvl="1">
       <w:lvl w:ilvl="1">
         <w:numFmt w:val="bullet"/>
@@ -1100,6 +3219,9 @@
         </w:rPr>
       </w:lvl>
     </w:lvlOverride>
+  </w:num>
+  <w:num w:numId="4">
+    <w:abstractNumId w:val="0"/>
   </w:num>
 </w:numbering>
 </file>
@@ -1496,6 +3618,7 @@
   <w:style w:type="paragraph" w:default="1" w:styleId="Normal">
     <w:name w:val="Normal"/>
     <w:qFormat/>
+    <w:rsid w:val="00961419"/>
   </w:style>
   <w:style w:type="character" w:default="1" w:styleId="DefaultParagraphFont">
     <w:name w:val="Default Paragraph Font"/>
@@ -1592,6 +3715,17 @@
     <w:name w:val="apple-tab-span"/>
     <w:basedOn w:val="DefaultParagraphFont"/>
     <w:rsid w:val="00655008"/>
+  </w:style>
+  <w:style w:type="paragraph" w:styleId="ListParagraph">
+    <w:name w:val="List Paragraph"/>
+    <w:basedOn w:val="Normal"/>
+    <w:uiPriority w:val="34"/>
+    <w:qFormat/>
+    <w:rsid w:val="003A4C5B"/>
+    <w:pPr>
+      <w:ind w:left="720"/>
+      <w:contextualSpacing/>
+    </w:pPr>
   </w:style>
 </w:styles>
 </file>

</xml_diff>